<commit_message>
Fixed all errors bookmark
</commit_message>
<xml_diff>
--- a/WordTemplate/Final Report (CompanyOrganization Mentor).docx
+++ b/WordTemplate/Final Report (CompanyOrganization Mentor).docx
@@ -419,12 +419,14 @@
             <w:pPr>
               <w:jc w:val="both"/>
               <w:rPr>
-                <w:rFonts w:ascii="Times New Roman" w:hAnsi="Times New Roman"/>
-              </w:rPr>
-            </w:pPr>
-            <w:r>
-              <w:rPr>
-                <w:sz w:val="22"/>
+                <w:sz w:val="22"/>
+                <w:szCs w:val="22"/>
+              </w:rPr>
+            </w:pPr>
+            <w:r>
+              <w:rPr>
+                <w:sz w:val="22"/>
+                <w:szCs w:val="22"/>
               </w:rPr>
               <w:fldChar w:fldCharType="begin">
                 <w:ffData>
@@ -435,20 +437,24 @@
                 </w:ffData>
               </w:fldChar>
             </w:r>
-            <w:r>
-              <w:rPr>
-                <w:sz w:val="22"/>
+            <w:bookmarkStart w:id="2" w:name="orgMentorNameEng"/>
+            <w:r>
+              <w:rPr>
+                <w:sz w:val="22"/>
+                <w:szCs w:val="22"/>
               </w:rPr>
               <w:instrText xml:space="preserve"> FORMTEXT </w:instrText>
             </w:r>
             <w:r>
               <w:rPr>
                 <w:sz w:val="22"/>
-              </w:rPr>
-            </w:r>
-            <w:r>
-              <w:rPr>
-                <w:sz w:val="22"/>
+                <w:szCs w:val="22"/>
+              </w:rPr>
+            </w:r>
+            <w:r>
+              <w:rPr>
+                <w:sz w:val="22"/>
+                <w:szCs w:val="22"/>
               </w:rPr>
               <w:fldChar w:fldCharType="separate"/>
             </w:r>
@@ -456,43 +462,50 @@
               <w:rPr>
                 <w:noProof/>
                 <w:sz w:val="22"/>
-              </w:rPr>
-              <w:t> </w:t>
-            </w:r>
-            <w:r>
-              <w:rPr>
-                <w:noProof/>
-                <w:sz w:val="22"/>
-              </w:rPr>
-              <w:t> </w:t>
-            </w:r>
-            <w:r>
-              <w:rPr>
-                <w:noProof/>
-                <w:sz w:val="22"/>
-              </w:rPr>
-              <w:t> </w:t>
-            </w:r>
-            <w:r>
-              <w:rPr>
-                <w:noProof/>
-                <w:sz w:val="22"/>
-              </w:rPr>
-              <w:t> </w:t>
-            </w:r>
-            <w:r>
-              <w:rPr>
-                <w:noProof/>
-                <w:sz w:val="22"/>
-              </w:rPr>
-              <w:t> </w:t>
-            </w:r>
-            <w:r>
-              <w:rPr>
-                <w:sz w:val="22"/>
+                <w:szCs w:val="22"/>
+              </w:rPr>
+              <w:t> </w:t>
+            </w:r>
+            <w:r>
+              <w:rPr>
+                <w:noProof/>
+                <w:sz w:val="22"/>
+                <w:szCs w:val="22"/>
+              </w:rPr>
+              <w:t> </w:t>
+            </w:r>
+            <w:r>
+              <w:rPr>
+                <w:noProof/>
+                <w:sz w:val="22"/>
+                <w:szCs w:val="22"/>
+              </w:rPr>
+              <w:t> </w:t>
+            </w:r>
+            <w:r>
+              <w:rPr>
+                <w:noProof/>
+                <w:sz w:val="22"/>
+                <w:szCs w:val="22"/>
+              </w:rPr>
+              <w:t> </w:t>
+            </w:r>
+            <w:r>
+              <w:rPr>
+                <w:noProof/>
+                <w:sz w:val="22"/>
+                <w:szCs w:val="22"/>
+              </w:rPr>
+              <w:t> </w:t>
+            </w:r>
+            <w:r>
+              <w:rPr>
+                <w:sz w:val="22"/>
+                <w:szCs w:val="22"/>
               </w:rPr>
               <w:fldChar w:fldCharType="end"/>
             </w:r>
+            <w:bookmarkEnd w:id="2"/>
           </w:p>
         </w:tc>
         <w:tc>
@@ -530,6 +543,7 @@
             <w:r>
               <w:rPr>
                 <w:sz w:val="22"/>
+                <w:szCs w:val="22"/>
               </w:rPr>
               <w:fldChar w:fldCharType="begin">
                 <w:ffData>
@@ -540,20 +554,24 @@
                 </w:ffData>
               </w:fldChar>
             </w:r>
-            <w:r>
-              <w:rPr>
-                <w:sz w:val="22"/>
+            <w:bookmarkStart w:id="3" w:name="orgMentorJobTitle"/>
+            <w:r>
+              <w:rPr>
+                <w:sz w:val="22"/>
+                <w:szCs w:val="22"/>
               </w:rPr>
               <w:instrText xml:space="preserve"> FORMTEXT </w:instrText>
             </w:r>
             <w:r>
               <w:rPr>
                 <w:sz w:val="22"/>
-              </w:rPr>
-            </w:r>
-            <w:r>
-              <w:rPr>
-                <w:sz w:val="22"/>
+                <w:szCs w:val="22"/>
+              </w:rPr>
+            </w:r>
+            <w:r>
+              <w:rPr>
+                <w:sz w:val="22"/>
+                <w:szCs w:val="22"/>
               </w:rPr>
               <w:fldChar w:fldCharType="separate"/>
             </w:r>
@@ -561,45 +579,50 @@
               <w:rPr>
                 <w:noProof/>
                 <w:sz w:val="22"/>
-              </w:rPr>
-              <w:t> </w:t>
-            </w:r>
-            <w:r>
-              <w:rPr>
-                <w:noProof/>
-                <w:sz w:val="22"/>
-              </w:rPr>
-              <w:t> </w:t>
-            </w:r>
-            <w:r>
-              <w:rPr>
-                <w:noProof/>
-                <w:sz w:val="22"/>
-              </w:rPr>
-              <w:t> </w:t>
-            </w:r>
-            <w:r>
-              <w:rPr>
-                <w:noProof/>
-                <w:sz w:val="22"/>
-              </w:rPr>
-              <w:t> </w:t>
-            </w:r>
-            <w:r>
-              <w:rPr>
-                <w:noProof/>
-                <w:sz w:val="22"/>
-              </w:rPr>
-              <w:t> </w:t>
-            </w:r>
-            <w:r>
-              <w:rPr>
-                <w:sz w:val="22"/>
+                <w:szCs w:val="22"/>
+              </w:rPr>
+              <w:t> </w:t>
+            </w:r>
+            <w:r>
+              <w:rPr>
+                <w:noProof/>
+                <w:sz w:val="22"/>
+                <w:szCs w:val="22"/>
+              </w:rPr>
+              <w:t> </w:t>
+            </w:r>
+            <w:r>
+              <w:rPr>
+                <w:noProof/>
+                <w:sz w:val="22"/>
+                <w:szCs w:val="22"/>
+              </w:rPr>
+              <w:t> </w:t>
+            </w:r>
+            <w:r>
+              <w:rPr>
+                <w:noProof/>
+                <w:sz w:val="22"/>
+                <w:szCs w:val="22"/>
+              </w:rPr>
+              <w:t> </w:t>
+            </w:r>
+            <w:r>
+              <w:rPr>
+                <w:noProof/>
+                <w:sz w:val="22"/>
+                <w:szCs w:val="22"/>
+              </w:rPr>
+              <w:t> </w:t>
+            </w:r>
+            <w:r>
+              <w:rPr>
+                <w:sz w:val="22"/>
+                <w:szCs w:val="22"/>
               </w:rPr>
               <w:fldChar w:fldCharType="end"/>
             </w:r>
-            <w:bookmarkStart w:id="2" w:name="_GoBack"/>
-            <w:bookmarkEnd w:id="2"/>
+            <w:bookmarkEnd w:id="3"/>
           </w:p>
         </w:tc>
       </w:tr>
@@ -663,6 +686,7 @@
             <w:r>
               <w:rPr>
                 <w:sz w:val="22"/>
+                <w:szCs w:val="22"/>
               </w:rPr>
               <w:fldChar w:fldCharType="begin">
                 <w:ffData>
@@ -673,20 +697,24 @@
                 </w:ffData>
               </w:fldChar>
             </w:r>
-            <w:r>
-              <w:rPr>
-                <w:sz w:val="22"/>
+            <w:bookmarkStart w:id="4" w:name="orgMentorPhoneNo"/>
+            <w:r>
+              <w:rPr>
+                <w:sz w:val="22"/>
+                <w:szCs w:val="22"/>
               </w:rPr>
               <w:instrText xml:space="preserve"> FORMTEXT </w:instrText>
             </w:r>
             <w:r>
               <w:rPr>
                 <w:sz w:val="22"/>
-              </w:rPr>
-            </w:r>
-            <w:r>
-              <w:rPr>
-                <w:sz w:val="22"/>
+                <w:szCs w:val="22"/>
+              </w:rPr>
+            </w:r>
+            <w:r>
+              <w:rPr>
+                <w:sz w:val="22"/>
+                <w:szCs w:val="22"/>
               </w:rPr>
               <w:fldChar w:fldCharType="separate"/>
             </w:r>
@@ -694,43 +722,50 @@
               <w:rPr>
                 <w:noProof/>
                 <w:sz w:val="22"/>
-              </w:rPr>
-              <w:t> </w:t>
-            </w:r>
-            <w:r>
-              <w:rPr>
-                <w:noProof/>
-                <w:sz w:val="22"/>
-              </w:rPr>
-              <w:t> </w:t>
-            </w:r>
-            <w:r>
-              <w:rPr>
-                <w:noProof/>
-                <w:sz w:val="22"/>
-              </w:rPr>
-              <w:t> </w:t>
-            </w:r>
-            <w:r>
-              <w:rPr>
-                <w:noProof/>
-                <w:sz w:val="22"/>
-              </w:rPr>
-              <w:t> </w:t>
-            </w:r>
-            <w:r>
-              <w:rPr>
-                <w:noProof/>
-                <w:sz w:val="22"/>
-              </w:rPr>
-              <w:t> </w:t>
-            </w:r>
-            <w:r>
-              <w:rPr>
-                <w:sz w:val="22"/>
+                <w:szCs w:val="22"/>
+              </w:rPr>
+              <w:t> </w:t>
+            </w:r>
+            <w:r>
+              <w:rPr>
+                <w:noProof/>
+                <w:sz w:val="22"/>
+                <w:szCs w:val="22"/>
+              </w:rPr>
+              <w:t> </w:t>
+            </w:r>
+            <w:r>
+              <w:rPr>
+                <w:noProof/>
+                <w:sz w:val="22"/>
+                <w:szCs w:val="22"/>
+              </w:rPr>
+              <w:t> </w:t>
+            </w:r>
+            <w:r>
+              <w:rPr>
+                <w:noProof/>
+                <w:sz w:val="22"/>
+                <w:szCs w:val="22"/>
+              </w:rPr>
+              <w:t> </w:t>
+            </w:r>
+            <w:r>
+              <w:rPr>
+                <w:noProof/>
+                <w:sz w:val="22"/>
+                <w:szCs w:val="22"/>
+              </w:rPr>
+              <w:t> </w:t>
+            </w:r>
+            <w:r>
+              <w:rPr>
+                <w:sz w:val="22"/>
+                <w:szCs w:val="22"/>
               </w:rPr>
               <w:fldChar w:fldCharType="end"/>
             </w:r>
+            <w:bookmarkEnd w:id="4"/>
           </w:p>
         </w:tc>
         <w:tc>
@@ -778,7 +813,7 @@
                 </w:ffData>
               </w:fldChar>
             </w:r>
-            <w:bookmarkStart w:id="3" w:name="orgMentorDepartment"/>
+            <w:bookmarkStart w:id="5" w:name="orgMentorDepartment"/>
             <w:r>
               <w:rPr>
                 <w:sz w:val="22"/>
@@ -837,7 +872,7 @@
               </w:rPr>
               <w:fldChar w:fldCharType="end"/>
             </w:r>
-            <w:bookmarkEnd w:id="3"/>
+            <w:bookmarkEnd w:id="5"/>
           </w:p>
         </w:tc>
       </w:tr>
@@ -876,6 +911,7 @@
             <w:r>
               <w:rPr>
                 <w:sz w:val="22"/>
+                <w:szCs w:val="22"/>
               </w:rPr>
               <w:fldChar w:fldCharType="begin">
                 <w:ffData>
@@ -886,20 +922,24 @@
                 </w:ffData>
               </w:fldChar>
             </w:r>
-            <w:r>
-              <w:rPr>
-                <w:sz w:val="22"/>
+            <w:bookmarkStart w:id="6" w:name="orgMentorEmail"/>
+            <w:r>
+              <w:rPr>
+                <w:sz w:val="22"/>
+                <w:szCs w:val="22"/>
               </w:rPr>
               <w:instrText xml:space="preserve"> FORMTEXT </w:instrText>
             </w:r>
             <w:r>
               <w:rPr>
                 <w:sz w:val="22"/>
-              </w:rPr>
-            </w:r>
-            <w:r>
-              <w:rPr>
-                <w:sz w:val="22"/>
+                <w:szCs w:val="22"/>
+              </w:rPr>
+            </w:r>
+            <w:r>
+              <w:rPr>
+                <w:sz w:val="22"/>
+                <w:szCs w:val="22"/>
               </w:rPr>
               <w:fldChar w:fldCharType="separate"/>
             </w:r>
@@ -907,43 +947,50 @@
               <w:rPr>
                 <w:noProof/>
                 <w:sz w:val="22"/>
-              </w:rPr>
-              <w:t> </w:t>
-            </w:r>
-            <w:r>
-              <w:rPr>
-                <w:noProof/>
-                <w:sz w:val="22"/>
-              </w:rPr>
-              <w:t> </w:t>
-            </w:r>
-            <w:r>
-              <w:rPr>
-                <w:noProof/>
-                <w:sz w:val="22"/>
-              </w:rPr>
-              <w:t> </w:t>
-            </w:r>
-            <w:r>
-              <w:rPr>
-                <w:noProof/>
-                <w:sz w:val="22"/>
-              </w:rPr>
-              <w:t> </w:t>
-            </w:r>
-            <w:r>
-              <w:rPr>
-                <w:noProof/>
-                <w:sz w:val="22"/>
-              </w:rPr>
-              <w:t> </w:t>
-            </w:r>
-            <w:r>
-              <w:rPr>
-                <w:sz w:val="22"/>
+                <w:szCs w:val="22"/>
+              </w:rPr>
+              <w:t> </w:t>
+            </w:r>
+            <w:r>
+              <w:rPr>
+                <w:noProof/>
+                <w:sz w:val="22"/>
+                <w:szCs w:val="22"/>
+              </w:rPr>
+              <w:t> </w:t>
+            </w:r>
+            <w:r>
+              <w:rPr>
+                <w:noProof/>
+                <w:sz w:val="22"/>
+                <w:szCs w:val="22"/>
+              </w:rPr>
+              <w:t> </w:t>
+            </w:r>
+            <w:r>
+              <w:rPr>
+                <w:noProof/>
+                <w:sz w:val="22"/>
+                <w:szCs w:val="22"/>
+              </w:rPr>
+              <w:t> </w:t>
+            </w:r>
+            <w:r>
+              <w:rPr>
+                <w:noProof/>
+                <w:sz w:val="22"/>
+                <w:szCs w:val="22"/>
+              </w:rPr>
+              <w:t> </w:t>
+            </w:r>
+            <w:r>
+              <w:rPr>
+                <w:sz w:val="22"/>
+                <w:szCs w:val="22"/>
               </w:rPr>
               <w:fldChar w:fldCharType="end"/>
             </w:r>
+            <w:bookmarkEnd w:id="6"/>
           </w:p>
         </w:tc>
         <w:tc>
@@ -981,6 +1028,7 @@
             <w:r>
               <w:rPr>
                 <w:sz w:val="22"/>
+                <w:szCs w:val="22"/>
               </w:rPr>
               <w:fldChar w:fldCharType="begin">
                 <w:ffData>
@@ -991,20 +1039,24 @@
                 </w:ffData>
               </w:fldChar>
             </w:r>
-            <w:r>
-              <w:rPr>
-                <w:sz w:val="22"/>
+            <w:bookmarkStart w:id="7" w:name="orgMentorFaxNo"/>
+            <w:r>
+              <w:rPr>
+                <w:sz w:val="22"/>
+                <w:szCs w:val="22"/>
               </w:rPr>
               <w:instrText xml:space="preserve"> FORMTEXT </w:instrText>
             </w:r>
             <w:r>
               <w:rPr>
                 <w:sz w:val="22"/>
-              </w:rPr>
-            </w:r>
-            <w:r>
-              <w:rPr>
-                <w:sz w:val="22"/>
+                <w:szCs w:val="22"/>
+              </w:rPr>
+            </w:r>
+            <w:r>
+              <w:rPr>
+                <w:sz w:val="22"/>
+                <w:szCs w:val="22"/>
               </w:rPr>
               <w:fldChar w:fldCharType="separate"/>
             </w:r>
@@ -1012,43 +1064,50 @@
               <w:rPr>
                 <w:noProof/>
                 <w:sz w:val="22"/>
-              </w:rPr>
-              <w:t> </w:t>
-            </w:r>
-            <w:r>
-              <w:rPr>
-                <w:noProof/>
-                <w:sz w:val="22"/>
-              </w:rPr>
-              <w:t> </w:t>
-            </w:r>
-            <w:r>
-              <w:rPr>
-                <w:noProof/>
-                <w:sz w:val="22"/>
-              </w:rPr>
-              <w:t> </w:t>
-            </w:r>
-            <w:r>
-              <w:rPr>
-                <w:noProof/>
-                <w:sz w:val="22"/>
-              </w:rPr>
-              <w:t> </w:t>
-            </w:r>
-            <w:r>
-              <w:rPr>
-                <w:noProof/>
-                <w:sz w:val="22"/>
-              </w:rPr>
-              <w:t> </w:t>
-            </w:r>
-            <w:r>
-              <w:rPr>
-                <w:sz w:val="22"/>
+                <w:szCs w:val="22"/>
+              </w:rPr>
+              <w:t> </w:t>
+            </w:r>
+            <w:r>
+              <w:rPr>
+                <w:noProof/>
+                <w:sz w:val="22"/>
+                <w:szCs w:val="22"/>
+              </w:rPr>
+              <w:t> </w:t>
+            </w:r>
+            <w:r>
+              <w:rPr>
+                <w:noProof/>
+                <w:sz w:val="22"/>
+                <w:szCs w:val="22"/>
+              </w:rPr>
+              <w:t> </w:t>
+            </w:r>
+            <w:r>
+              <w:rPr>
+                <w:noProof/>
+                <w:sz w:val="22"/>
+                <w:szCs w:val="22"/>
+              </w:rPr>
+              <w:t> </w:t>
+            </w:r>
+            <w:r>
+              <w:rPr>
+                <w:noProof/>
+                <w:sz w:val="22"/>
+                <w:szCs w:val="22"/>
+              </w:rPr>
+              <w:t> </w:t>
+            </w:r>
+            <w:r>
+              <w:rPr>
+                <w:sz w:val="22"/>
+                <w:szCs w:val="22"/>
               </w:rPr>
               <w:fldChar w:fldCharType="end"/>
             </w:r>
+            <w:bookmarkEnd w:id="7"/>
           </w:p>
         </w:tc>
       </w:tr>
@@ -1088,6 +1147,7 @@
             <w:r>
               <w:rPr>
                 <w:sz w:val="22"/>
+                <w:szCs w:val="22"/>
               </w:rPr>
               <w:fldChar w:fldCharType="begin">
                 <w:ffData>
@@ -1098,20 +1158,24 @@
                 </w:ffData>
               </w:fldChar>
             </w:r>
-            <w:r>
-              <w:rPr>
-                <w:sz w:val="22"/>
+            <w:bookmarkStart w:id="8" w:name="studentNameEng"/>
+            <w:r>
+              <w:rPr>
+                <w:sz w:val="22"/>
+                <w:szCs w:val="22"/>
               </w:rPr>
               <w:instrText xml:space="preserve"> FORMTEXT </w:instrText>
             </w:r>
             <w:r>
               <w:rPr>
                 <w:sz w:val="22"/>
-              </w:rPr>
-            </w:r>
-            <w:r>
-              <w:rPr>
-                <w:sz w:val="22"/>
+                <w:szCs w:val="22"/>
+              </w:rPr>
+            </w:r>
+            <w:r>
+              <w:rPr>
+                <w:sz w:val="22"/>
+                <w:szCs w:val="22"/>
               </w:rPr>
               <w:fldChar w:fldCharType="separate"/>
             </w:r>
@@ -1119,43 +1183,50 @@
               <w:rPr>
                 <w:noProof/>
                 <w:sz w:val="22"/>
-              </w:rPr>
-              <w:t> </w:t>
-            </w:r>
-            <w:r>
-              <w:rPr>
-                <w:noProof/>
-                <w:sz w:val="22"/>
-              </w:rPr>
-              <w:t> </w:t>
-            </w:r>
-            <w:r>
-              <w:rPr>
-                <w:noProof/>
-                <w:sz w:val="22"/>
-              </w:rPr>
-              <w:t> </w:t>
-            </w:r>
-            <w:r>
-              <w:rPr>
-                <w:noProof/>
-                <w:sz w:val="22"/>
-              </w:rPr>
-              <w:t> </w:t>
-            </w:r>
-            <w:r>
-              <w:rPr>
-                <w:noProof/>
-                <w:sz w:val="22"/>
-              </w:rPr>
-              <w:t> </w:t>
-            </w:r>
-            <w:r>
-              <w:rPr>
-                <w:sz w:val="22"/>
+                <w:szCs w:val="22"/>
+              </w:rPr>
+              <w:t> </w:t>
+            </w:r>
+            <w:r>
+              <w:rPr>
+                <w:noProof/>
+                <w:sz w:val="22"/>
+                <w:szCs w:val="22"/>
+              </w:rPr>
+              <w:t> </w:t>
+            </w:r>
+            <w:r>
+              <w:rPr>
+                <w:noProof/>
+                <w:sz w:val="22"/>
+                <w:szCs w:val="22"/>
+              </w:rPr>
+              <w:t> </w:t>
+            </w:r>
+            <w:r>
+              <w:rPr>
+                <w:noProof/>
+                <w:sz w:val="22"/>
+                <w:szCs w:val="22"/>
+              </w:rPr>
+              <w:t> </w:t>
+            </w:r>
+            <w:r>
+              <w:rPr>
+                <w:noProof/>
+                <w:sz w:val="22"/>
+                <w:szCs w:val="22"/>
+              </w:rPr>
+              <w:t> </w:t>
+            </w:r>
+            <w:r>
+              <w:rPr>
+                <w:sz w:val="22"/>
+                <w:szCs w:val="22"/>
               </w:rPr>
               <w:fldChar w:fldCharType="end"/>
             </w:r>
+            <w:bookmarkEnd w:id="8"/>
           </w:p>
         </w:tc>
       </w:tr>
@@ -1208,6 +1279,7 @@
             <w:r>
               <w:rPr>
                 <w:sz w:val="22"/>
+                <w:szCs w:val="22"/>
               </w:rPr>
               <w:fldChar w:fldCharType="begin">
                 <w:ffData>
@@ -1218,20 +1290,24 @@
                 </w:ffData>
               </w:fldChar>
             </w:r>
-            <w:r>
-              <w:rPr>
-                <w:sz w:val="22"/>
+            <w:bookmarkStart w:id="9" w:name="jobStartDateDMY"/>
+            <w:r>
+              <w:rPr>
+                <w:sz w:val="22"/>
+                <w:szCs w:val="22"/>
               </w:rPr>
               <w:instrText xml:space="preserve"> FORMTEXT </w:instrText>
             </w:r>
             <w:r>
               <w:rPr>
                 <w:sz w:val="22"/>
-              </w:rPr>
-            </w:r>
-            <w:r>
-              <w:rPr>
-                <w:sz w:val="22"/>
+                <w:szCs w:val="22"/>
+              </w:rPr>
+            </w:r>
+            <w:r>
+              <w:rPr>
+                <w:sz w:val="22"/>
+                <w:szCs w:val="22"/>
               </w:rPr>
               <w:fldChar w:fldCharType="separate"/>
             </w:r>
@@ -1239,43 +1315,50 @@
               <w:rPr>
                 <w:noProof/>
                 <w:sz w:val="22"/>
-              </w:rPr>
-              <w:t> </w:t>
-            </w:r>
-            <w:r>
-              <w:rPr>
-                <w:noProof/>
-                <w:sz w:val="22"/>
-              </w:rPr>
-              <w:t> </w:t>
-            </w:r>
-            <w:r>
-              <w:rPr>
-                <w:noProof/>
-                <w:sz w:val="22"/>
-              </w:rPr>
-              <w:t> </w:t>
-            </w:r>
-            <w:r>
-              <w:rPr>
-                <w:noProof/>
-                <w:sz w:val="22"/>
-              </w:rPr>
-              <w:t> </w:t>
-            </w:r>
-            <w:r>
-              <w:rPr>
-                <w:noProof/>
-                <w:sz w:val="22"/>
-              </w:rPr>
-              <w:t> </w:t>
-            </w:r>
-            <w:r>
-              <w:rPr>
-                <w:sz w:val="22"/>
+                <w:szCs w:val="22"/>
+              </w:rPr>
+              <w:t> </w:t>
+            </w:r>
+            <w:r>
+              <w:rPr>
+                <w:noProof/>
+                <w:sz w:val="22"/>
+                <w:szCs w:val="22"/>
+              </w:rPr>
+              <w:t> </w:t>
+            </w:r>
+            <w:r>
+              <w:rPr>
+                <w:noProof/>
+                <w:sz w:val="22"/>
+                <w:szCs w:val="22"/>
+              </w:rPr>
+              <w:t> </w:t>
+            </w:r>
+            <w:r>
+              <w:rPr>
+                <w:noProof/>
+                <w:sz w:val="22"/>
+                <w:szCs w:val="22"/>
+              </w:rPr>
+              <w:t> </w:t>
+            </w:r>
+            <w:r>
+              <w:rPr>
+                <w:noProof/>
+                <w:sz w:val="22"/>
+                <w:szCs w:val="22"/>
+              </w:rPr>
+              <w:t> </w:t>
+            </w:r>
+            <w:r>
+              <w:rPr>
+                <w:sz w:val="22"/>
+                <w:szCs w:val="22"/>
               </w:rPr>
               <w:fldChar w:fldCharType="end"/>
             </w:r>
+            <w:bookmarkEnd w:id="9"/>
           </w:p>
         </w:tc>
         <w:tc>
@@ -1306,6 +1389,7 @@
             <w:r>
               <w:rPr>
                 <w:sz w:val="22"/>
+                <w:szCs w:val="22"/>
               </w:rPr>
               <w:fldChar w:fldCharType="begin">
                 <w:ffData>
@@ -1316,20 +1400,24 @@
                 </w:ffData>
               </w:fldChar>
             </w:r>
-            <w:r>
-              <w:rPr>
-                <w:sz w:val="22"/>
+            <w:bookmarkStart w:id="10" w:name="jobFinishDateDMY"/>
+            <w:r>
+              <w:rPr>
+                <w:sz w:val="22"/>
+                <w:szCs w:val="22"/>
               </w:rPr>
               <w:instrText xml:space="preserve"> FORMTEXT </w:instrText>
             </w:r>
             <w:r>
               <w:rPr>
                 <w:sz w:val="22"/>
-              </w:rPr>
-            </w:r>
-            <w:r>
-              <w:rPr>
-                <w:sz w:val="22"/>
+                <w:szCs w:val="22"/>
+              </w:rPr>
+            </w:r>
+            <w:r>
+              <w:rPr>
+                <w:sz w:val="22"/>
+                <w:szCs w:val="22"/>
               </w:rPr>
               <w:fldChar w:fldCharType="separate"/>
             </w:r>
@@ -1337,43 +1425,50 @@
               <w:rPr>
                 <w:noProof/>
                 <w:sz w:val="22"/>
-              </w:rPr>
-              <w:t> </w:t>
-            </w:r>
-            <w:r>
-              <w:rPr>
-                <w:noProof/>
-                <w:sz w:val="22"/>
-              </w:rPr>
-              <w:t> </w:t>
-            </w:r>
-            <w:r>
-              <w:rPr>
-                <w:noProof/>
-                <w:sz w:val="22"/>
-              </w:rPr>
-              <w:t> </w:t>
-            </w:r>
-            <w:r>
-              <w:rPr>
-                <w:noProof/>
-                <w:sz w:val="22"/>
-              </w:rPr>
-              <w:t> </w:t>
-            </w:r>
-            <w:r>
-              <w:rPr>
-                <w:noProof/>
-                <w:sz w:val="22"/>
-              </w:rPr>
-              <w:t> </w:t>
-            </w:r>
-            <w:r>
-              <w:rPr>
-                <w:sz w:val="22"/>
+                <w:szCs w:val="22"/>
+              </w:rPr>
+              <w:t> </w:t>
+            </w:r>
+            <w:r>
+              <w:rPr>
+                <w:noProof/>
+                <w:sz w:val="22"/>
+                <w:szCs w:val="22"/>
+              </w:rPr>
+              <w:t> </w:t>
+            </w:r>
+            <w:r>
+              <w:rPr>
+                <w:noProof/>
+                <w:sz w:val="22"/>
+                <w:szCs w:val="22"/>
+              </w:rPr>
+              <w:t> </w:t>
+            </w:r>
+            <w:r>
+              <w:rPr>
+                <w:noProof/>
+                <w:sz w:val="22"/>
+                <w:szCs w:val="22"/>
+              </w:rPr>
+              <w:t> </w:t>
+            </w:r>
+            <w:r>
+              <w:rPr>
+                <w:noProof/>
+                <w:sz w:val="22"/>
+                <w:szCs w:val="22"/>
+              </w:rPr>
+              <w:t> </w:t>
+            </w:r>
+            <w:r>
+              <w:rPr>
+                <w:sz w:val="22"/>
+                <w:szCs w:val="22"/>
               </w:rPr>
               <w:fldChar w:fldCharType="end"/>
             </w:r>
+            <w:bookmarkEnd w:id="10"/>
           </w:p>
         </w:tc>
       </w:tr>
@@ -1617,7 +1712,7 @@
                 <w:noProof/>
                 <w:sz w:val="20"/>
                 <w:szCs w:val="20"/>
-                <w:lang w:eastAsia="en-US"/>
+                <w:lang w:eastAsia="ja-JP"/>
               </w:rPr>
               <mc:AlternateContent>
                 <mc:Choice Requires="wps">
@@ -4843,7 +4938,7 @@
                 </w:ffData>
               </w:fldChar>
             </w:r>
-            <w:bookmarkStart w:id="4" w:name="CompanyChop"/>
+            <w:bookmarkStart w:id="11" w:name="CompanyChop"/>
             <w:r>
               <w:instrText xml:space="preserve"> FORMTEXT </w:instrText>
             </w:r>
@@ -4883,7 +4978,7 @@
             <w:r>
               <w:fldChar w:fldCharType="end"/>
             </w:r>
-            <w:bookmarkEnd w:id="4"/>
+            <w:bookmarkEnd w:id="11"/>
           </w:p>
         </w:tc>
         <w:tc>
@@ -4972,7 +5067,7 @@
                 </w:ffData>
               </w:fldChar>
             </w:r>
-            <w:bookmarkStart w:id="5" w:name="CompanyMentorSign"/>
+            <w:bookmarkStart w:id="12" w:name="CompanyMentorSign"/>
             <w:r>
               <w:instrText xml:space="preserve"> FORMTEXT </w:instrText>
             </w:r>
@@ -5012,7 +5107,7 @@
             <w:r>
               <w:fldChar w:fldCharType="end"/>
             </w:r>
-            <w:bookmarkEnd w:id="5"/>
+            <w:bookmarkEnd w:id="12"/>
           </w:p>
         </w:tc>
       </w:tr>
@@ -5139,6 +5234,7 @@
               </w:rPr>
             </w:pPr>
           </w:p>
+          <w:bookmarkStart w:id="13" w:name="_GoBack"/>
           <w:p>
             <w:pPr>
               <w:widowControl/>
@@ -5151,6 +5247,7 @@
             <w:r>
               <w:rPr>
                 <w:sz w:val="22"/>
+                <w:szCs w:val="22"/>
               </w:rPr>
               <w:fldChar w:fldCharType="begin">
                 <w:ffData>
@@ -5161,20 +5258,24 @@
                 </w:ffData>
               </w:fldChar>
             </w:r>
-            <w:r>
-              <w:rPr>
-                <w:sz w:val="22"/>
+            <w:bookmarkStart w:id="14" w:name="iveMentorNameEng"/>
+            <w:r>
+              <w:rPr>
+                <w:sz w:val="22"/>
+                <w:szCs w:val="22"/>
               </w:rPr>
               <w:instrText xml:space="preserve"> FORMTEXT </w:instrText>
             </w:r>
             <w:r>
               <w:rPr>
                 <w:sz w:val="22"/>
-              </w:rPr>
-            </w:r>
-            <w:r>
-              <w:rPr>
-                <w:sz w:val="22"/>
+                <w:szCs w:val="22"/>
+              </w:rPr>
+            </w:r>
+            <w:r>
+              <w:rPr>
+                <w:sz w:val="22"/>
+                <w:szCs w:val="22"/>
               </w:rPr>
               <w:fldChar w:fldCharType="separate"/>
             </w:r>
@@ -5182,43 +5283,51 @@
               <w:rPr>
                 <w:noProof/>
                 <w:sz w:val="22"/>
-              </w:rPr>
-              <w:t> </w:t>
-            </w:r>
-            <w:r>
-              <w:rPr>
-                <w:noProof/>
-                <w:sz w:val="22"/>
-              </w:rPr>
-              <w:t> </w:t>
-            </w:r>
-            <w:r>
-              <w:rPr>
-                <w:noProof/>
-                <w:sz w:val="22"/>
-              </w:rPr>
-              <w:t> </w:t>
-            </w:r>
-            <w:r>
-              <w:rPr>
-                <w:noProof/>
-                <w:sz w:val="22"/>
-              </w:rPr>
-              <w:t> </w:t>
-            </w:r>
-            <w:r>
-              <w:rPr>
-                <w:noProof/>
-                <w:sz w:val="22"/>
-              </w:rPr>
-              <w:t> </w:t>
-            </w:r>
-            <w:r>
-              <w:rPr>
-                <w:sz w:val="22"/>
+                <w:szCs w:val="22"/>
+              </w:rPr>
+              <w:t> </w:t>
+            </w:r>
+            <w:r>
+              <w:rPr>
+                <w:noProof/>
+                <w:sz w:val="22"/>
+                <w:szCs w:val="22"/>
+              </w:rPr>
+              <w:t> </w:t>
+            </w:r>
+            <w:r>
+              <w:rPr>
+                <w:noProof/>
+                <w:sz w:val="22"/>
+                <w:szCs w:val="22"/>
+              </w:rPr>
+              <w:t> </w:t>
+            </w:r>
+            <w:r>
+              <w:rPr>
+                <w:noProof/>
+                <w:sz w:val="22"/>
+                <w:szCs w:val="22"/>
+              </w:rPr>
+              <w:t> </w:t>
+            </w:r>
+            <w:r>
+              <w:rPr>
+                <w:noProof/>
+                <w:sz w:val="22"/>
+                <w:szCs w:val="22"/>
+              </w:rPr>
+              <w:t> </w:t>
+            </w:r>
+            <w:r>
+              <w:rPr>
+                <w:sz w:val="22"/>
+                <w:szCs w:val="22"/>
               </w:rPr>
               <w:fldChar w:fldCharType="end"/>
             </w:r>
+            <w:bookmarkEnd w:id="14"/>
+            <w:bookmarkEnd w:id="13"/>
           </w:p>
         </w:tc>
         <w:tc>
@@ -5307,7 +5416,7 @@
                 </w:ffData>
               </w:fldChar>
             </w:r>
-            <w:bookmarkStart w:id="6" w:name="mentorSign"/>
+            <w:bookmarkStart w:id="15" w:name="mentorSign"/>
             <w:r>
               <w:instrText xml:space="preserve"> FORMTEXT </w:instrText>
             </w:r>
@@ -5347,7 +5456,7 @@
             <w:r>
               <w:fldChar w:fldCharType="end"/>
             </w:r>
-            <w:bookmarkEnd w:id="6"/>
+            <w:bookmarkEnd w:id="15"/>
           </w:p>
         </w:tc>
       </w:tr>
@@ -5567,7 +5676,7 @@
         <w:sz w:val="12"/>
         <w:szCs w:val="12"/>
       </w:rPr>
-      <w:t>2</w:t>
+      <w:t>1</w:t>
     </w:r>
     <w:r>
       <w:rPr>
@@ -7158,7 +7267,7 @@
 </file>
 
 <file path=customXml/itemProps1.xml><?xml version="1.0" encoding="utf-8"?>
-<ds:datastoreItem xmlns:ds="http://schemas.openxmlformats.org/officeDocument/2006/customXml" ds:itemID="{01066A4D-D617-417B-99C7-024CA07171B2}">
+<ds:datastoreItem xmlns:ds="http://schemas.openxmlformats.org/officeDocument/2006/customXml" ds:itemID="{75E3236D-6A8A-41C9-88C0-8ACBF5428557}">
   <ds:schemaRefs>
     <ds:schemaRef ds:uri="http://schemas.openxmlformats.org/officeDocument/2006/bibliography"/>
   </ds:schemaRefs>

</xml_diff>

<commit_message>
Combining into individual student handbook, and generate marksheet
</commit_message>
<xml_diff>
--- a/WordTemplate/Final Report (CompanyOrganization Mentor).docx
+++ b/WordTemplate/Final Report (CompanyOrganization Mentor).docx
@@ -1613,6 +1613,7 @@
               <w:rPr>
                 <w:b/>
               </w:rPr>
+              <w:lastRenderedPageBreak/>
               <w:t>Key Skills</w:t>
             </w:r>
           </w:p>
@@ -1712,7 +1713,7 @@
                 <w:noProof/>
                 <w:sz w:val="20"/>
                 <w:szCs w:val="20"/>
-                <w:lang w:eastAsia="ja-JP"/>
+                <w:lang w:eastAsia="en-US"/>
               </w:rPr>
               <mc:AlternateContent>
                 <mc:Choice Requires="wps">
@@ -2213,18 +2214,120 @@
               <w:spacing w:line="0" w:lineRule="atLeast"/>
               <w:jc w:val="both"/>
             </w:pPr>
-          </w:p>
-        </w:tc>
-        <w:tc>
-          <w:tcPr>
-            <w:tcW w:w="528" w:type="dxa"/>
-          </w:tcPr>
-          <w:p>
-            <w:pPr>
-              <w:framePr w:hSpace="180" w:wrap="around" w:vAnchor="text" w:hAnchor="page" w:x="1468" w:y="297"/>
-              <w:spacing w:line="0" w:lineRule="atLeast"/>
-              <w:jc w:val="both"/>
-            </w:pPr>
+            <w:r>
+              <w:fldChar w:fldCharType="begin">
+                <w:ffData>
+                  <w:name w:val="randomX1"/>
+                  <w:enabled/>
+                  <w:calcOnExit w:val="0"/>
+                  <w:textInput/>
+                </w:ffData>
+              </w:fldChar>
+            </w:r>
+            <w:bookmarkStart w:id="11" w:name="randomX1"/>
+            <w:r>
+              <w:instrText xml:space="preserve"> FORMTEXT </w:instrText>
+            </w:r>
+            <w:r>
+              <w:fldChar w:fldCharType="separate"/>
+            </w:r>
+            <w:r>
+              <w:rPr>
+                <w:noProof/>
+              </w:rPr>
+              <w:t> </w:t>
+            </w:r>
+            <w:r>
+              <w:rPr>
+                <w:noProof/>
+              </w:rPr>
+              <w:t> </w:t>
+            </w:r>
+            <w:r>
+              <w:rPr>
+                <w:noProof/>
+              </w:rPr>
+              <w:t> </w:t>
+            </w:r>
+            <w:r>
+              <w:rPr>
+                <w:noProof/>
+              </w:rPr>
+              <w:t> </w:t>
+            </w:r>
+            <w:r>
+              <w:rPr>
+                <w:noProof/>
+              </w:rPr>
+              <w:t> </w:t>
+            </w:r>
+            <w:r>
+              <w:fldChar w:fldCharType="end"/>
+            </w:r>
+            <w:bookmarkEnd w:id="11"/>
+          </w:p>
+        </w:tc>
+        <w:tc>
+          <w:tcPr>
+            <w:tcW w:w="528" w:type="dxa"/>
+          </w:tcPr>
+          <w:p>
+            <w:pPr>
+              <w:framePr w:hSpace="180" w:wrap="around" w:vAnchor="text" w:hAnchor="page" w:x="1468" w:y="297"/>
+              <w:spacing w:line="0" w:lineRule="atLeast"/>
+              <w:jc w:val="both"/>
+            </w:pPr>
+            <w:r>
+              <w:fldChar w:fldCharType="begin">
+                <w:ffData>
+                  <w:name w:val="randomX2"/>
+                  <w:enabled/>
+                  <w:calcOnExit w:val="0"/>
+                  <w:textInput/>
+                </w:ffData>
+              </w:fldChar>
+            </w:r>
+            <w:bookmarkStart w:id="12" w:name="randomX2"/>
+            <w:r>
+              <w:instrText xml:space="preserve"> FORMTEXT </w:instrText>
+            </w:r>
+            <w:r>
+              <w:fldChar w:fldCharType="separate"/>
+            </w:r>
+            <w:r>
+              <w:rPr>
+                <w:noProof/>
+              </w:rPr>
+              <w:t> </w:t>
+            </w:r>
+            <w:r>
+              <w:rPr>
+                <w:noProof/>
+              </w:rPr>
+              <w:t> </w:t>
+            </w:r>
+            <w:r>
+              <w:rPr>
+                <w:noProof/>
+              </w:rPr>
+              <w:t> </w:t>
+            </w:r>
+            <w:r>
+              <w:rPr>
+                <w:noProof/>
+              </w:rPr>
+              <w:t> </w:t>
+            </w:r>
+            <w:r>
+              <w:rPr>
+                <w:noProof/>
+              </w:rPr>
+              <w:t> </w:t>
+            </w:r>
+            <w:r>
+              <w:fldChar w:fldCharType="end"/>
+            </w:r>
+            <w:bookmarkEnd w:id="12"/>
           </w:p>
         </w:tc>
         <w:tc>
@@ -2364,18 +2467,120 @@
               <w:spacing w:line="0" w:lineRule="atLeast"/>
               <w:jc w:val="both"/>
             </w:pPr>
-          </w:p>
-        </w:tc>
-        <w:tc>
-          <w:tcPr>
-            <w:tcW w:w="528" w:type="dxa"/>
-          </w:tcPr>
-          <w:p>
-            <w:pPr>
-              <w:framePr w:hSpace="180" w:wrap="around" w:vAnchor="text" w:hAnchor="page" w:x="1468" w:y="297"/>
-              <w:spacing w:line="0" w:lineRule="atLeast"/>
-              <w:jc w:val="both"/>
-            </w:pPr>
+            <w:r>
+              <w:fldChar w:fldCharType="begin">
+                <w:ffData>
+                  <w:name w:val="randomX3"/>
+                  <w:enabled/>
+                  <w:calcOnExit w:val="0"/>
+                  <w:textInput/>
+                </w:ffData>
+              </w:fldChar>
+            </w:r>
+            <w:bookmarkStart w:id="13" w:name="randomX3"/>
+            <w:r>
+              <w:instrText xml:space="preserve"> FORMTEXT </w:instrText>
+            </w:r>
+            <w:r>
+              <w:fldChar w:fldCharType="separate"/>
+            </w:r>
+            <w:r>
+              <w:rPr>
+                <w:noProof/>
+              </w:rPr>
+              <w:t> </w:t>
+            </w:r>
+            <w:r>
+              <w:rPr>
+                <w:noProof/>
+              </w:rPr>
+              <w:t> </w:t>
+            </w:r>
+            <w:r>
+              <w:rPr>
+                <w:noProof/>
+              </w:rPr>
+              <w:t> </w:t>
+            </w:r>
+            <w:r>
+              <w:rPr>
+                <w:noProof/>
+              </w:rPr>
+              <w:t> </w:t>
+            </w:r>
+            <w:r>
+              <w:rPr>
+                <w:noProof/>
+              </w:rPr>
+              <w:t> </w:t>
+            </w:r>
+            <w:r>
+              <w:fldChar w:fldCharType="end"/>
+            </w:r>
+            <w:bookmarkEnd w:id="13"/>
+          </w:p>
+        </w:tc>
+        <w:tc>
+          <w:tcPr>
+            <w:tcW w:w="528" w:type="dxa"/>
+          </w:tcPr>
+          <w:p>
+            <w:pPr>
+              <w:framePr w:hSpace="180" w:wrap="around" w:vAnchor="text" w:hAnchor="page" w:x="1468" w:y="297"/>
+              <w:spacing w:line="0" w:lineRule="atLeast"/>
+              <w:jc w:val="both"/>
+            </w:pPr>
+            <w:r>
+              <w:fldChar w:fldCharType="begin">
+                <w:ffData>
+                  <w:name w:val="randomX4"/>
+                  <w:enabled/>
+                  <w:calcOnExit w:val="0"/>
+                  <w:textInput/>
+                </w:ffData>
+              </w:fldChar>
+            </w:r>
+            <w:bookmarkStart w:id="14" w:name="randomX4"/>
+            <w:r>
+              <w:instrText xml:space="preserve"> FORMTEXT </w:instrText>
+            </w:r>
+            <w:r>
+              <w:fldChar w:fldCharType="separate"/>
+            </w:r>
+            <w:r>
+              <w:rPr>
+                <w:noProof/>
+              </w:rPr>
+              <w:t> </w:t>
+            </w:r>
+            <w:r>
+              <w:rPr>
+                <w:noProof/>
+              </w:rPr>
+              <w:t> </w:t>
+            </w:r>
+            <w:r>
+              <w:rPr>
+                <w:noProof/>
+              </w:rPr>
+              <w:t> </w:t>
+            </w:r>
+            <w:r>
+              <w:rPr>
+                <w:noProof/>
+              </w:rPr>
+              <w:t> </w:t>
+            </w:r>
+            <w:r>
+              <w:rPr>
+                <w:noProof/>
+              </w:rPr>
+              <w:t> </w:t>
+            </w:r>
+            <w:r>
+              <w:fldChar w:fldCharType="end"/>
+            </w:r>
+            <w:bookmarkEnd w:id="14"/>
           </w:p>
         </w:tc>
         <w:tc>
@@ -2561,18 +2766,120 @@
               <w:spacing w:line="0" w:lineRule="atLeast"/>
               <w:jc w:val="both"/>
             </w:pPr>
-          </w:p>
-        </w:tc>
-        <w:tc>
-          <w:tcPr>
-            <w:tcW w:w="528" w:type="dxa"/>
-          </w:tcPr>
-          <w:p>
-            <w:pPr>
-              <w:framePr w:hSpace="180" w:wrap="around" w:vAnchor="text" w:hAnchor="page" w:x="1468" w:y="297"/>
-              <w:spacing w:line="0" w:lineRule="atLeast"/>
-              <w:jc w:val="both"/>
-            </w:pPr>
+            <w:r>
+              <w:fldChar w:fldCharType="begin">
+                <w:ffData>
+                  <w:name w:val="randomX5"/>
+                  <w:enabled/>
+                  <w:calcOnExit w:val="0"/>
+                  <w:textInput/>
+                </w:ffData>
+              </w:fldChar>
+            </w:r>
+            <w:bookmarkStart w:id="15" w:name="randomX5"/>
+            <w:r>
+              <w:instrText xml:space="preserve"> FORMTEXT </w:instrText>
+            </w:r>
+            <w:r>
+              <w:fldChar w:fldCharType="separate"/>
+            </w:r>
+            <w:r>
+              <w:rPr>
+                <w:noProof/>
+              </w:rPr>
+              <w:t> </w:t>
+            </w:r>
+            <w:r>
+              <w:rPr>
+                <w:noProof/>
+              </w:rPr>
+              <w:t> </w:t>
+            </w:r>
+            <w:r>
+              <w:rPr>
+                <w:noProof/>
+              </w:rPr>
+              <w:t> </w:t>
+            </w:r>
+            <w:r>
+              <w:rPr>
+                <w:noProof/>
+              </w:rPr>
+              <w:t> </w:t>
+            </w:r>
+            <w:r>
+              <w:rPr>
+                <w:noProof/>
+              </w:rPr>
+              <w:t> </w:t>
+            </w:r>
+            <w:r>
+              <w:fldChar w:fldCharType="end"/>
+            </w:r>
+            <w:bookmarkEnd w:id="15"/>
+          </w:p>
+        </w:tc>
+        <w:tc>
+          <w:tcPr>
+            <w:tcW w:w="528" w:type="dxa"/>
+          </w:tcPr>
+          <w:p>
+            <w:pPr>
+              <w:framePr w:hSpace="180" w:wrap="around" w:vAnchor="text" w:hAnchor="page" w:x="1468" w:y="297"/>
+              <w:spacing w:line="0" w:lineRule="atLeast"/>
+              <w:jc w:val="both"/>
+            </w:pPr>
+            <w:r>
+              <w:fldChar w:fldCharType="begin">
+                <w:ffData>
+                  <w:name w:val="randomX6"/>
+                  <w:enabled/>
+                  <w:calcOnExit w:val="0"/>
+                  <w:textInput/>
+                </w:ffData>
+              </w:fldChar>
+            </w:r>
+            <w:bookmarkStart w:id="16" w:name="randomX6"/>
+            <w:r>
+              <w:instrText xml:space="preserve"> FORMTEXT </w:instrText>
+            </w:r>
+            <w:r>
+              <w:fldChar w:fldCharType="separate"/>
+            </w:r>
+            <w:r>
+              <w:rPr>
+                <w:noProof/>
+              </w:rPr>
+              <w:t> </w:t>
+            </w:r>
+            <w:r>
+              <w:rPr>
+                <w:noProof/>
+              </w:rPr>
+              <w:t> </w:t>
+            </w:r>
+            <w:r>
+              <w:rPr>
+                <w:noProof/>
+              </w:rPr>
+              <w:t> </w:t>
+            </w:r>
+            <w:r>
+              <w:rPr>
+                <w:noProof/>
+              </w:rPr>
+              <w:t> </w:t>
+            </w:r>
+            <w:r>
+              <w:rPr>
+                <w:noProof/>
+              </w:rPr>
+              <w:t> </w:t>
+            </w:r>
+            <w:r>
+              <w:fldChar w:fldCharType="end"/>
+            </w:r>
+            <w:bookmarkEnd w:id="16"/>
           </w:p>
         </w:tc>
         <w:tc>
@@ -2713,18 +3020,120 @@
               <w:spacing w:line="0" w:lineRule="atLeast"/>
               <w:jc w:val="both"/>
             </w:pPr>
-          </w:p>
-        </w:tc>
-        <w:tc>
-          <w:tcPr>
-            <w:tcW w:w="528" w:type="dxa"/>
-          </w:tcPr>
-          <w:p>
-            <w:pPr>
-              <w:framePr w:hSpace="180" w:wrap="around" w:vAnchor="text" w:hAnchor="page" w:x="1468" w:y="297"/>
-              <w:spacing w:line="0" w:lineRule="atLeast"/>
-              <w:jc w:val="both"/>
-            </w:pPr>
+            <w:r>
+              <w:fldChar w:fldCharType="begin">
+                <w:ffData>
+                  <w:name w:val="randomX7"/>
+                  <w:enabled/>
+                  <w:calcOnExit w:val="0"/>
+                  <w:textInput/>
+                </w:ffData>
+              </w:fldChar>
+            </w:r>
+            <w:bookmarkStart w:id="17" w:name="randomX7"/>
+            <w:r>
+              <w:instrText xml:space="preserve"> FORMTEXT </w:instrText>
+            </w:r>
+            <w:r>
+              <w:fldChar w:fldCharType="separate"/>
+            </w:r>
+            <w:r>
+              <w:rPr>
+                <w:noProof/>
+              </w:rPr>
+              <w:t> </w:t>
+            </w:r>
+            <w:r>
+              <w:rPr>
+                <w:noProof/>
+              </w:rPr>
+              <w:t> </w:t>
+            </w:r>
+            <w:r>
+              <w:rPr>
+                <w:noProof/>
+              </w:rPr>
+              <w:t> </w:t>
+            </w:r>
+            <w:r>
+              <w:rPr>
+                <w:noProof/>
+              </w:rPr>
+              <w:t> </w:t>
+            </w:r>
+            <w:r>
+              <w:rPr>
+                <w:noProof/>
+              </w:rPr>
+              <w:t> </w:t>
+            </w:r>
+            <w:r>
+              <w:fldChar w:fldCharType="end"/>
+            </w:r>
+            <w:bookmarkEnd w:id="17"/>
+          </w:p>
+        </w:tc>
+        <w:tc>
+          <w:tcPr>
+            <w:tcW w:w="528" w:type="dxa"/>
+          </w:tcPr>
+          <w:p>
+            <w:pPr>
+              <w:framePr w:hSpace="180" w:wrap="around" w:vAnchor="text" w:hAnchor="page" w:x="1468" w:y="297"/>
+              <w:spacing w:line="0" w:lineRule="atLeast"/>
+              <w:jc w:val="both"/>
+            </w:pPr>
+            <w:r>
+              <w:fldChar w:fldCharType="begin">
+                <w:ffData>
+                  <w:name w:val="randomX8"/>
+                  <w:enabled/>
+                  <w:calcOnExit w:val="0"/>
+                  <w:textInput/>
+                </w:ffData>
+              </w:fldChar>
+            </w:r>
+            <w:bookmarkStart w:id="18" w:name="randomX8"/>
+            <w:r>
+              <w:instrText xml:space="preserve"> FORMTEXT </w:instrText>
+            </w:r>
+            <w:r>
+              <w:fldChar w:fldCharType="separate"/>
+            </w:r>
+            <w:r>
+              <w:rPr>
+                <w:noProof/>
+              </w:rPr>
+              <w:t> </w:t>
+            </w:r>
+            <w:r>
+              <w:rPr>
+                <w:noProof/>
+              </w:rPr>
+              <w:t> </w:t>
+            </w:r>
+            <w:r>
+              <w:rPr>
+                <w:noProof/>
+              </w:rPr>
+              <w:t> </w:t>
+            </w:r>
+            <w:r>
+              <w:rPr>
+                <w:noProof/>
+              </w:rPr>
+              <w:t> </w:t>
+            </w:r>
+            <w:r>
+              <w:rPr>
+                <w:noProof/>
+              </w:rPr>
+              <w:t> </w:t>
+            </w:r>
+            <w:r>
+              <w:fldChar w:fldCharType="end"/>
+            </w:r>
+            <w:bookmarkEnd w:id="18"/>
           </w:p>
         </w:tc>
         <w:tc>
@@ -2878,18 +3287,120 @@
               <w:spacing w:line="0" w:lineRule="atLeast"/>
               <w:jc w:val="both"/>
             </w:pPr>
-          </w:p>
-        </w:tc>
-        <w:tc>
-          <w:tcPr>
-            <w:tcW w:w="528" w:type="dxa"/>
-          </w:tcPr>
-          <w:p>
-            <w:pPr>
-              <w:framePr w:hSpace="180" w:wrap="around" w:vAnchor="text" w:hAnchor="page" w:x="1468" w:y="297"/>
-              <w:spacing w:line="0" w:lineRule="atLeast"/>
-              <w:jc w:val="both"/>
-            </w:pPr>
+            <w:r>
+              <w:fldChar w:fldCharType="begin">
+                <w:ffData>
+                  <w:name w:val="randomX9"/>
+                  <w:enabled/>
+                  <w:calcOnExit w:val="0"/>
+                  <w:textInput/>
+                </w:ffData>
+              </w:fldChar>
+            </w:r>
+            <w:bookmarkStart w:id="19" w:name="randomX9"/>
+            <w:r>
+              <w:instrText xml:space="preserve"> FORMTEXT </w:instrText>
+            </w:r>
+            <w:r>
+              <w:fldChar w:fldCharType="separate"/>
+            </w:r>
+            <w:r>
+              <w:rPr>
+                <w:noProof/>
+              </w:rPr>
+              <w:t> </w:t>
+            </w:r>
+            <w:r>
+              <w:rPr>
+                <w:noProof/>
+              </w:rPr>
+              <w:t> </w:t>
+            </w:r>
+            <w:r>
+              <w:rPr>
+                <w:noProof/>
+              </w:rPr>
+              <w:t> </w:t>
+            </w:r>
+            <w:r>
+              <w:rPr>
+                <w:noProof/>
+              </w:rPr>
+              <w:t> </w:t>
+            </w:r>
+            <w:r>
+              <w:rPr>
+                <w:noProof/>
+              </w:rPr>
+              <w:t> </w:t>
+            </w:r>
+            <w:r>
+              <w:fldChar w:fldCharType="end"/>
+            </w:r>
+            <w:bookmarkEnd w:id="19"/>
+          </w:p>
+        </w:tc>
+        <w:tc>
+          <w:tcPr>
+            <w:tcW w:w="528" w:type="dxa"/>
+          </w:tcPr>
+          <w:p>
+            <w:pPr>
+              <w:framePr w:hSpace="180" w:wrap="around" w:vAnchor="text" w:hAnchor="page" w:x="1468" w:y="297"/>
+              <w:spacing w:line="0" w:lineRule="atLeast"/>
+              <w:jc w:val="both"/>
+            </w:pPr>
+            <w:r>
+              <w:fldChar w:fldCharType="begin">
+                <w:ffData>
+                  <w:name w:val="randomX10"/>
+                  <w:enabled/>
+                  <w:calcOnExit w:val="0"/>
+                  <w:textInput/>
+                </w:ffData>
+              </w:fldChar>
+            </w:r>
+            <w:bookmarkStart w:id="20" w:name="randomX10"/>
+            <w:r>
+              <w:instrText xml:space="preserve"> FORMTEXT </w:instrText>
+            </w:r>
+            <w:r>
+              <w:fldChar w:fldCharType="separate"/>
+            </w:r>
+            <w:r>
+              <w:rPr>
+                <w:noProof/>
+              </w:rPr>
+              <w:t> </w:t>
+            </w:r>
+            <w:r>
+              <w:rPr>
+                <w:noProof/>
+              </w:rPr>
+              <w:t> </w:t>
+            </w:r>
+            <w:r>
+              <w:rPr>
+                <w:noProof/>
+              </w:rPr>
+              <w:t> </w:t>
+            </w:r>
+            <w:r>
+              <w:rPr>
+                <w:noProof/>
+              </w:rPr>
+              <w:t> </w:t>
+            </w:r>
+            <w:r>
+              <w:rPr>
+                <w:noProof/>
+              </w:rPr>
+              <w:t> </w:t>
+            </w:r>
+            <w:r>
+              <w:fldChar w:fldCharType="end"/>
+            </w:r>
+            <w:bookmarkEnd w:id="20"/>
           </w:p>
         </w:tc>
         <w:tc>
@@ -3182,18 +3693,120 @@
               <w:spacing w:line="0" w:lineRule="atLeast"/>
               <w:jc w:val="both"/>
             </w:pPr>
-          </w:p>
-        </w:tc>
-        <w:tc>
-          <w:tcPr>
-            <w:tcW w:w="528" w:type="dxa"/>
-          </w:tcPr>
-          <w:p>
-            <w:pPr>
-              <w:framePr w:hSpace="180" w:wrap="around" w:vAnchor="text" w:hAnchor="page" w:x="1468" w:y="297"/>
-              <w:spacing w:line="0" w:lineRule="atLeast"/>
-              <w:jc w:val="both"/>
-            </w:pPr>
+            <w:r>
+              <w:fldChar w:fldCharType="begin">
+                <w:ffData>
+                  <w:name w:val="randomX11"/>
+                  <w:enabled/>
+                  <w:calcOnExit w:val="0"/>
+                  <w:textInput/>
+                </w:ffData>
+              </w:fldChar>
+            </w:r>
+            <w:bookmarkStart w:id="21" w:name="randomX11"/>
+            <w:r>
+              <w:instrText xml:space="preserve"> FORMTEXT </w:instrText>
+            </w:r>
+            <w:r>
+              <w:fldChar w:fldCharType="separate"/>
+            </w:r>
+            <w:r>
+              <w:rPr>
+                <w:noProof/>
+              </w:rPr>
+              <w:t> </w:t>
+            </w:r>
+            <w:r>
+              <w:rPr>
+                <w:noProof/>
+              </w:rPr>
+              <w:t> </w:t>
+            </w:r>
+            <w:r>
+              <w:rPr>
+                <w:noProof/>
+              </w:rPr>
+              <w:t> </w:t>
+            </w:r>
+            <w:r>
+              <w:rPr>
+                <w:noProof/>
+              </w:rPr>
+              <w:t> </w:t>
+            </w:r>
+            <w:r>
+              <w:rPr>
+                <w:noProof/>
+              </w:rPr>
+              <w:t> </w:t>
+            </w:r>
+            <w:r>
+              <w:fldChar w:fldCharType="end"/>
+            </w:r>
+            <w:bookmarkEnd w:id="21"/>
+          </w:p>
+        </w:tc>
+        <w:tc>
+          <w:tcPr>
+            <w:tcW w:w="528" w:type="dxa"/>
+          </w:tcPr>
+          <w:p>
+            <w:pPr>
+              <w:framePr w:hSpace="180" w:wrap="around" w:vAnchor="text" w:hAnchor="page" w:x="1468" w:y="297"/>
+              <w:spacing w:line="0" w:lineRule="atLeast"/>
+              <w:jc w:val="both"/>
+            </w:pPr>
+            <w:r>
+              <w:fldChar w:fldCharType="begin">
+                <w:ffData>
+                  <w:name w:val="randomX12"/>
+                  <w:enabled/>
+                  <w:calcOnExit w:val="0"/>
+                  <w:textInput/>
+                </w:ffData>
+              </w:fldChar>
+            </w:r>
+            <w:bookmarkStart w:id="22" w:name="randomX12"/>
+            <w:r>
+              <w:instrText xml:space="preserve"> FORMTEXT </w:instrText>
+            </w:r>
+            <w:r>
+              <w:fldChar w:fldCharType="separate"/>
+            </w:r>
+            <w:r>
+              <w:rPr>
+                <w:noProof/>
+              </w:rPr>
+              <w:t> </w:t>
+            </w:r>
+            <w:r>
+              <w:rPr>
+                <w:noProof/>
+              </w:rPr>
+              <w:t> </w:t>
+            </w:r>
+            <w:r>
+              <w:rPr>
+                <w:noProof/>
+              </w:rPr>
+              <w:t> </w:t>
+            </w:r>
+            <w:r>
+              <w:rPr>
+                <w:noProof/>
+              </w:rPr>
+              <w:t> </w:t>
+            </w:r>
+            <w:r>
+              <w:rPr>
+                <w:noProof/>
+              </w:rPr>
+              <w:t> </w:t>
+            </w:r>
+            <w:r>
+              <w:fldChar w:fldCharType="end"/>
+            </w:r>
+            <w:bookmarkEnd w:id="22"/>
           </w:p>
         </w:tc>
         <w:tc>
@@ -3362,18 +3975,120 @@
               <w:spacing w:line="0" w:lineRule="atLeast"/>
               <w:jc w:val="both"/>
             </w:pPr>
-          </w:p>
-        </w:tc>
-        <w:tc>
-          <w:tcPr>
-            <w:tcW w:w="528" w:type="dxa"/>
-          </w:tcPr>
-          <w:p>
-            <w:pPr>
-              <w:framePr w:hSpace="180" w:wrap="around" w:vAnchor="text" w:hAnchor="page" w:x="1468" w:y="297"/>
-              <w:spacing w:line="0" w:lineRule="atLeast"/>
-              <w:jc w:val="both"/>
-            </w:pPr>
+            <w:r>
+              <w:fldChar w:fldCharType="begin">
+                <w:ffData>
+                  <w:name w:val="randomX13"/>
+                  <w:enabled/>
+                  <w:calcOnExit w:val="0"/>
+                  <w:textInput/>
+                </w:ffData>
+              </w:fldChar>
+            </w:r>
+            <w:bookmarkStart w:id="23" w:name="randomX13"/>
+            <w:r>
+              <w:instrText xml:space="preserve"> FORMTEXT </w:instrText>
+            </w:r>
+            <w:r>
+              <w:fldChar w:fldCharType="separate"/>
+            </w:r>
+            <w:r>
+              <w:rPr>
+                <w:noProof/>
+              </w:rPr>
+              <w:t> </w:t>
+            </w:r>
+            <w:r>
+              <w:rPr>
+                <w:noProof/>
+              </w:rPr>
+              <w:t> </w:t>
+            </w:r>
+            <w:r>
+              <w:rPr>
+                <w:noProof/>
+              </w:rPr>
+              <w:t> </w:t>
+            </w:r>
+            <w:r>
+              <w:rPr>
+                <w:noProof/>
+              </w:rPr>
+              <w:t> </w:t>
+            </w:r>
+            <w:r>
+              <w:rPr>
+                <w:noProof/>
+              </w:rPr>
+              <w:t> </w:t>
+            </w:r>
+            <w:r>
+              <w:fldChar w:fldCharType="end"/>
+            </w:r>
+            <w:bookmarkEnd w:id="23"/>
+          </w:p>
+        </w:tc>
+        <w:tc>
+          <w:tcPr>
+            <w:tcW w:w="528" w:type="dxa"/>
+          </w:tcPr>
+          <w:p>
+            <w:pPr>
+              <w:framePr w:hSpace="180" w:wrap="around" w:vAnchor="text" w:hAnchor="page" w:x="1468" w:y="297"/>
+              <w:spacing w:line="0" w:lineRule="atLeast"/>
+              <w:jc w:val="both"/>
+            </w:pPr>
+            <w:r>
+              <w:fldChar w:fldCharType="begin">
+                <w:ffData>
+                  <w:name w:val="randomX14"/>
+                  <w:enabled/>
+                  <w:calcOnExit w:val="0"/>
+                  <w:textInput/>
+                </w:ffData>
+              </w:fldChar>
+            </w:r>
+            <w:bookmarkStart w:id="24" w:name="randomX14"/>
+            <w:r>
+              <w:instrText xml:space="preserve"> FORMTEXT </w:instrText>
+            </w:r>
+            <w:r>
+              <w:fldChar w:fldCharType="separate"/>
+            </w:r>
+            <w:r>
+              <w:rPr>
+                <w:noProof/>
+              </w:rPr>
+              <w:t> </w:t>
+            </w:r>
+            <w:r>
+              <w:rPr>
+                <w:noProof/>
+              </w:rPr>
+              <w:t> </w:t>
+            </w:r>
+            <w:r>
+              <w:rPr>
+                <w:noProof/>
+              </w:rPr>
+              <w:t> </w:t>
+            </w:r>
+            <w:r>
+              <w:rPr>
+                <w:noProof/>
+              </w:rPr>
+              <w:t> </w:t>
+            </w:r>
+            <w:r>
+              <w:rPr>
+                <w:noProof/>
+              </w:rPr>
+              <w:t> </w:t>
+            </w:r>
+            <w:r>
+              <w:fldChar w:fldCharType="end"/>
+            </w:r>
+            <w:bookmarkEnd w:id="24"/>
           </w:p>
         </w:tc>
         <w:tc>
@@ -3545,18 +4260,120 @@
               <w:spacing w:line="0" w:lineRule="atLeast"/>
               <w:jc w:val="both"/>
             </w:pPr>
-          </w:p>
-        </w:tc>
-        <w:tc>
-          <w:tcPr>
-            <w:tcW w:w="528" w:type="dxa"/>
-          </w:tcPr>
-          <w:p>
-            <w:pPr>
-              <w:framePr w:hSpace="180" w:wrap="around" w:vAnchor="text" w:hAnchor="page" w:x="1468" w:y="297"/>
-              <w:spacing w:line="0" w:lineRule="atLeast"/>
-              <w:jc w:val="both"/>
-            </w:pPr>
+            <w:r>
+              <w:fldChar w:fldCharType="begin">
+                <w:ffData>
+                  <w:name w:val="randomX15"/>
+                  <w:enabled/>
+                  <w:calcOnExit w:val="0"/>
+                  <w:textInput/>
+                </w:ffData>
+              </w:fldChar>
+            </w:r>
+            <w:bookmarkStart w:id="25" w:name="randomX15"/>
+            <w:r>
+              <w:instrText xml:space="preserve"> FORMTEXT </w:instrText>
+            </w:r>
+            <w:r>
+              <w:fldChar w:fldCharType="separate"/>
+            </w:r>
+            <w:r>
+              <w:rPr>
+                <w:noProof/>
+              </w:rPr>
+              <w:t> </w:t>
+            </w:r>
+            <w:r>
+              <w:rPr>
+                <w:noProof/>
+              </w:rPr>
+              <w:t> </w:t>
+            </w:r>
+            <w:r>
+              <w:rPr>
+                <w:noProof/>
+              </w:rPr>
+              <w:t> </w:t>
+            </w:r>
+            <w:r>
+              <w:rPr>
+                <w:noProof/>
+              </w:rPr>
+              <w:t> </w:t>
+            </w:r>
+            <w:r>
+              <w:rPr>
+                <w:noProof/>
+              </w:rPr>
+              <w:t> </w:t>
+            </w:r>
+            <w:r>
+              <w:fldChar w:fldCharType="end"/>
+            </w:r>
+            <w:bookmarkEnd w:id="25"/>
+          </w:p>
+        </w:tc>
+        <w:tc>
+          <w:tcPr>
+            <w:tcW w:w="528" w:type="dxa"/>
+          </w:tcPr>
+          <w:p>
+            <w:pPr>
+              <w:framePr w:hSpace="180" w:wrap="around" w:vAnchor="text" w:hAnchor="page" w:x="1468" w:y="297"/>
+              <w:spacing w:line="0" w:lineRule="atLeast"/>
+              <w:jc w:val="both"/>
+            </w:pPr>
+            <w:r>
+              <w:fldChar w:fldCharType="begin">
+                <w:ffData>
+                  <w:name w:val="randomX16"/>
+                  <w:enabled/>
+                  <w:calcOnExit w:val="0"/>
+                  <w:textInput/>
+                </w:ffData>
+              </w:fldChar>
+            </w:r>
+            <w:bookmarkStart w:id="26" w:name="randomX16"/>
+            <w:r>
+              <w:instrText xml:space="preserve"> FORMTEXT </w:instrText>
+            </w:r>
+            <w:r>
+              <w:fldChar w:fldCharType="separate"/>
+            </w:r>
+            <w:r>
+              <w:rPr>
+                <w:noProof/>
+              </w:rPr>
+              <w:t> </w:t>
+            </w:r>
+            <w:r>
+              <w:rPr>
+                <w:noProof/>
+              </w:rPr>
+              <w:t> </w:t>
+            </w:r>
+            <w:r>
+              <w:rPr>
+                <w:noProof/>
+              </w:rPr>
+              <w:t> </w:t>
+            </w:r>
+            <w:r>
+              <w:rPr>
+                <w:noProof/>
+              </w:rPr>
+              <w:t> </w:t>
+            </w:r>
+            <w:r>
+              <w:rPr>
+                <w:noProof/>
+              </w:rPr>
+              <w:t> </w:t>
+            </w:r>
+            <w:r>
+              <w:fldChar w:fldCharType="end"/>
+            </w:r>
+            <w:bookmarkEnd w:id="26"/>
           </w:p>
         </w:tc>
         <w:tc>
@@ -3697,18 +4514,120 @@
               <w:spacing w:line="0" w:lineRule="atLeast"/>
               <w:jc w:val="both"/>
             </w:pPr>
-          </w:p>
-        </w:tc>
-        <w:tc>
-          <w:tcPr>
-            <w:tcW w:w="528" w:type="dxa"/>
-          </w:tcPr>
-          <w:p>
-            <w:pPr>
-              <w:framePr w:hSpace="180" w:wrap="around" w:vAnchor="text" w:hAnchor="page" w:x="1468" w:y="297"/>
-              <w:spacing w:line="0" w:lineRule="atLeast"/>
-              <w:jc w:val="both"/>
-            </w:pPr>
+            <w:r>
+              <w:fldChar w:fldCharType="begin">
+                <w:ffData>
+                  <w:name w:val="randomX17"/>
+                  <w:enabled/>
+                  <w:calcOnExit w:val="0"/>
+                  <w:textInput/>
+                </w:ffData>
+              </w:fldChar>
+            </w:r>
+            <w:bookmarkStart w:id="27" w:name="randomX17"/>
+            <w:r>
+              <w:instrText xml:space="preserve"> FORMTEXT </w:instrText>
+            </w:r>
+            <w:r>
+              <w:fldChar w:fldCharType="separate"/>
+            </w:r>
+            <w:r>
+              <w:rPr>
+                <w:noProof/>
+              </w:rPr>
+              <w:t> </w:t>
+            </w:r>
+            <w:r>
+              <w:rPr>
+                <w:noProof/>
+              </w:rPr>
+              <w:t> </w:t>
+            </w:r>
+            <w:r>
+              <w:rPr>
+                <w:noProof/>
+              </w:rPr>
+              <w:t> </w:t>
+            </w:r>
+            <w:r>
+              <w:rPr>
+                <w:noProof/>
+              </w:rPr>
+              <w:t> </w:t>
+            </w:r>
+            <w:r>
+              <w:rPr>
+                <w:noProof/>
+              </w:rPr>
+              <w:t> </w:t>
+            </w:r>
+            <w:r>
+              <w:fldChar w:fldCharType="end"/>
+            </w:r>
+            <w:bookmarkEnd w:id="27"/>
+          </w:p>
+        </w:tc>
+        <w:tc>
+          <w:tcPr>
+            <w:tcW w:w="528" w:type="dxa"/>
+          </w:tcPr>
+          <w:p>
+            <w:pPr>
+              <w:framePr w:hSpace="180" w:wrap="around" w:vAnchor="text" w:hAnchor="page" w:x="1468" w:y="297"/>
+              <w:spacing w:line="0" w:lineRule="atLeast"/>
+              <w:jc w:val="both"/>
+            </w:pPr>
+            <w:r>
+              <w:fldChar w:fldCharType="begin">
+                <w:ffData>
+                  <w:name w:val="randomX18"/>
+                  <w:enabled/>
+                  <w:calcOnExit w:val="0"/>
+                  <w:textInput/>
+                </w:ffData>
+              </w:fldChar>
+            </w:r>
+            <w:bookmarkStart w:id="28" w:name="randomX18"/>
+            <w:r>
+              <w:instrText xml:space="preserve"> FORMTEXT </w:instrText>
+            </w:r>
+            <w:r>
+              <w:fldChar w:fldCharType="separate"/>
+            </w:r>
+            <w:r>
+              <w:rPr>
+                <w:noProof/>
+              </w:rPr>
+              <w:t> </w:t>
+            </w:r>
+            <w:r>
+              <w:rPr>
+                <w:noProof/>
+              </w:rPr>
+              <w:t> </w:t>
+            </w:r>
+            <w:r>
+              <w:rPr>
+                <w:noProof/>
+              </w:rPr>
+              <w:t> </w:t>
+            </w:r>
+            <w:r>
+              <w:rPr>
+                <w:noProof/>
+              </w:rPr>
+              <w:t> </w:t>
+            </w:r>
+            <w:r>
+              <w:rPr>
+                <w:noProof/>
+              </w:rPr>
+              <w:t> </w:t>
+            </w:r>
+            <w:r>
+              <w:fldChar w:fldCharType="end"/>
+            </w:r>
+            <w:bookmarkEnd w:id="28"/>
           </w:p>
         </w:tc>
         <w:tc>
@@ -3849,18 +4768,120 @@
               <w:spacing w:line="0" w:lineRule="atLeast"/>
               <w:jc w:val="both"/>
             </w:pPr>
-          </w:p>
-        </w:tc>
-        <w:tc>
-          <w:tcPr>
-            <w:tcW w:w="528" w:type="dxa"/>
-          </w:tcPr>
-          <w:p>
-            <w:pPr>
-              <w:framePr w:hSpace="180" w:wrap="around" w:vAnchor="text" w:hAnchor="page" w:x="1468" w:y="297"/>
-              <w:spacing w:line="0" w:lineRule="atLeast"/>
-              <w:jc w:val="both"/>
-            </w:pPr>
+            <w:r>
+              <w:fldChar w:fldCharType="begin">
+                <w:ffData>
+                  <w:name w:val="randomX19"/>
+                  <w:enabled/>
+                  <w:calcOnExit w:val="0"/>
+                  <w:textInput/>
+                </w:ffData>
+              </w:fldChar>
+            </w:r>
+            <w:bookmarkStart w:id="29" w:name="randomX19"/>
+            <w:r>
+              <w:instrText xml:space="preserve"> FORMTEXT </w:instrText>
+            </w:r>
+            <w:r>
+              <w:fldChar w:fldCharType="separate"/>
+            </w:r>
+            <w:r>
+              <w:rPr>
+                <w:noProof/>
+              </w:rPr>
+              <w:t> </w:t>
+            </w:r>
+            <w:r>
+              <w:rPr>
+                <w:noProof/>
+              </w:rPr>
+              <w:t> </w:t>
+            </w:r>
+            <w:r>
+              <w:rPr>
+                <w:noProof/>
+              </w:rPr>
+              <w:t> </w:t>
+            </w:r>
+            <w:r>
+              <w:rPr>
+                <w:noProof/>
+              </w:rPr>
+              <w:t> </w:t>
+            </w:r>
+            <w:r>
+              <w:rPr>
+                <w:noProof/>
+              </w:rPr>
+              <w:t> </w:t>
+            </w:r>
+            <w:r>
+              <w:fldChar w:fldCharType="end"/>
+            </w:r>
+            <w:bookmarkEnd w:id="29"/>
+          </w:p>
+        </w:tc>
+        <w:tc>
+          <w:tcPr>
+            <w:tcW w:w="528" w:type="dxa"/>
+          </w:tcPr>
+          <w:p>
+            <w:pPr>
+              <w:framePr w:hSpace="180" w:wrap="around" w:vAnchor="text" w:hAnchor="page" w:x="1468" w:y="297"/>
+              <w:spacing w:line="0" w:lineRule="atLeast"/>
+              <w:jc w:val="both"/>
+            </w:pPr>
+            <w:r>
+              <w:fldChar w:fldCharType="begin">
+                <w:ffData>
+                  <w:name w:val="randomX20"/>
+                  <w:enabled/>
+                  <w:calcOnExit w:val="0"/>
+                  <w:textInput/>
+                </w:ffData>
+              </w:fldChar>
+            </w:r>
+            <w:bookmarkStart w:id="30" w:name="randomX20"/>
+            <w:r>
+              <w:instrText xml:space="preserve"> FORMTEXT </w:instrText>
+            </w:r>
+            <w:r>
+              <w:fldChar w:fldCharType="separate"/>
+            </w:r>
+            <w:r>
+              <w:rPr>
+                <w:noProof/>
+              </w:rPr>
+              <w:t> </w:t>
+            </w:r>
+            <w:r>
+              <w:rPr>
+                <w:noProof/>
+              </w:rPr>
+              <w:t> </w:t>
+            </w:r>
+            <w:r>
+              <w:rPr>
+                <w:noProof/>
+              </w:rPr>
+              <w:t> </w:t>
+            </w:r>
+            <w:r>
+              <w:rPr>
+                <w:noProof/>
+              </w:rPr>
+              <w:t> </w:t>
+            </w:r>
+            <w:r>
+              <w:rPr>
+                <w:noProof/>
+              </w:rPr>
+              <w:t> </w:t>
+            </w:r>
+            <w:r>
+              <w:fldChar w:fldCharType="end"/>
+            </w:r>
+            <w:bookmarkEnd w:id="30"/>
           </w:p>
         </w:tc>
         <w:tc>
@@ -4047,6 +5068,57 @@
               <w:spacing w:line="0" w:lineRule="atLeast"/>
               <w:jc w:val="both"/>
             </w:pPr>
+            <w:r>
+              <w:fldChar w:fldCharType="begin">
+                <w:ffData>
+                  <w:name w:val="randomX21"/>
+                  <w:enabled/>
+                  <w:calcOnExit w:val="0"/>
+                  <w:textInput/>
+                </w:ffData>
+              </w:fldChar>
+            </w:r>
+            <w:bookmarkStart w:id="31" w:name="randomX21"/>
+            <w:r>
+              <w:instrText xml:space="preserve"> FORMTEXT </w:instrText>
+            </w:r>
+            <w:r>
+              <w:fldChar w:fldCharType="separate"/>
+            </w:r>
+            <w:r>
+              <w:rPr>
+                <w:noProof/>
+              </w:rPr>
+              <w:t> </w:t>
+            </w:r>
+            <w:r>
+              <w:rPr>
+                <w:noProof/>
+              </w:rPr>
+              <w:t> </w:t>
+            </w:r>
+            <w:r>
+              <w:rPr>
+                <w:noProof/>
+              </w:rPr>
+              <w:t> </w:t>
+            </w:r>
+            <w:r>
+              <w:rPr>
+                <w:noProof/>
+              </w:rPr>
+              <w:t> </w:t>
+            </w:r>
+            <w:r>
+              <w:rPr>
+                <w:noProof/>
+              </w:rPr>
+              <w:t> </w:t>
+            </w:r>
+            <w:r>
+              <w:fldChar w:fldCharType="end"/>
+            </w:r>
+            <w:bookmarkEnd w:id="31"/>
           </w:p>
         </w:tc>
         <w:tc>
@@ -4062,6 +5134,57 @@
               <w:spacing w:line="0" w:lineRule="atLeast"/>
               <w:jc w:val="both"/>
             </w:pPr>
+            <w:r>
+              <w:fldChar w:fldCharType="begin">
+                <w:ffData>
+                  <w:name w:val="randomX22"/>
+                  <w:enabled/>
+                  <w:calcOnExit w:val="0"/>
+                  <w:textInput/>
+                </w:ffData>
+              </w:fldChar>
+            </w:r>
+            <w:bookmarkStart w:id="32" w:name="randomX22"/>
+            <w:r>
+              <w:instrText xml:space="preserve"> FORMTEXT </w:instrText>
+            </w:r>
+            <w:r>
+              <w:fldChar w:fldCharType="separate"/>
+            </w:r>
+            <w:r>
+              <w:rPr>
+                <w:noProof/>
+              </w:rPr>
+              <w:t> </w:t>
+            </w:r>
+            <w:r>
+              <w:rPr>
+                <w:noProof/>
+              </w:rPr>
+              <w:t> </w:t>
+            </w:r>
+            <w:r>
+              <w:rPr>
+                <w:noProof/>
+              </w:rPr>
+              <w:t> </w:t>
+            </w:r>
+            <w:r>
+              <w:rPr>
+                <w:noProof/>
+              </w:rPr>
+              <w:t> </w:t>
+            </w:r>
+            <w:r>
+              <w:rPr>
+                <w:noProof/>
+              </w:rPr>
+              <w:t> </w:t>
+            </w:r>
+            <w:r>
+              <w:fldChar w:fldCharType="end"/>
+            </w:r>
+            <w:bookmarkEnd w:id="32"/>
           </w:p>
         </w:tc>
         <w:tc>
@@ -4232,6 +5355,57 @@
               <w:spacing w:line="0" w:lineRule="atLeast"/>
               <w:jc w:val="both"/>
             </w:pPr>
+            <w:r>
+              <w:fldChar w:fldCharType="begin">
+                <w:ffData>
+                  <w:name w:val="randomX23"/>
+                  <w:enabled/>
+                  <w:calcOnExit w:val="0"/>
+                  <w:textInput/>
+                </w:ffData>
+              </w:fldChar>
+            </w:r>
+            <w:bookmarkStart w:id="33" w:name="randomX23"/>
+            <w:r>
+              <w:instrText xml:space="preserve"> FORMTEXT </w:instrText>
+            </w:r>
+            <w:r>
+              <w:fldChar w:fldCharType="separate"/>
+            </w:r>
+            <w:r>
+              <w:rPr>
+                <w:noProof/>
+              </w:rPr>
+              <w:t> </w:t>
+            </w:r>
+            <w:r>
+              <w:rPr>
+                <w:noProof/>
+              </w:rPr>
+              <w:t> </w:t>
+            </w:r>
+            <w:r>
+              <w:rPr>
+                <w:noProof/>
+              </w:rPr>
+              <w:t> </w:t>
+            </w:r>
+            <w:r>
+              <w:rPr>
+                <w:noProof/>
+              </w:rPr>
+              <w:t> </w:t>
+            </w:r>
+            <w:r>
+              <w:rPr>
+                <w:noProof/>
+              </w:rPr>
+              <w:t> </w:t>
+            </w:r>
+            <w:r>
+              <w:fldChar w:fldCharType="end"/>
+            </w:r>
+            <w:bookmarkEnd w:id="33"/>
           </w:p>
         </w:tc>
         <w:tc>
@@ -4247,6 +5421,57 @@
               <w:spacing w:line="0" w:lineRule="atLeast"/>
               <w:jc w:val="both"/>
             </w:pPr>
+            <w:r>
+              <w:fldChar w:fldCharType="begin">
+                <w:ffData>
+                  <w:name w:val="randomX24"/>
+                  <w:enabled/>
+                  <w:calcOnExit w:val="0"/>
+                  <w:textInput/>
+                </w:ffData>
+              </w:fldChar>
+            </w:r>
+            <w:bookmarkStart w:id="34" w:name="randomX24"/>
+            <w:r>
+              <w:instrText xml:space="preserve"> FORMTEXT </w:instrText>
+            </w:r>
+            <w:r>
+              <w:fldChar w:fldCharType="separate"/>
+            </w:r>
+            <w:r>
+              <w:rPr>
+                <w:noProof/>
+              </w:rPr>
+              <w:t> </w:t>
+            </w:r>
+            <w:r>
+              <w:rPr>
+                <w:noProof/>
+              </w:rPr>
+              <w:t> </w:t>
+            </w:r>
+            <w:r>
+              <w:rPr>
+                <w:noProof/>
+              </w:rPr>
+              <w:t> </w:t>
+            </w:r>
+            <w:r>
+              <w:rPr>
+                <w:noProof/>
+              </w:rPr>
+              <w:t> </w:t>
+            </w:r>
+            <w:r>
+              <w:rPr>
+                <w:noProof/>
+              </w:rPr>
+              <w:t> </w:t>
+            </w:r>
+            <w:r>
+              <w:fldChar w:fldCharType="end"/>
+            </w:r>
+            <w:bookmarkEnd w:id="34"/>
           </w:p>
         </w:tc>
         <w:tc>
@@ -4417,6 +5642,57 @@
               <w:spacing w:line="0" w:lineRule="atLeast"/>
               <w:jc w:val="both"/>
             </w:pPr>
+            <w:r>
+              <w:fldChar w:fldCharType="begin">
+                <w:ffData>
+                  <w:name w:val="randomX25"/>
+                  <w:enabled/>
+                  <w:calcOnExit w:val="0"/>
+                  <w:textInput/>
+                </w:ffData>
+              </w:fldChar>
+            </w:r>
+            <w:bookmarkStart w:id="35" w:name="randomX25"/>
+            <w:r>
+              <w:instrText xml:space="preserve"> FORMTEXT </w:instrText>
+            </w:r>
+            <w:r>
+              <w:fldChar w:fldCharType="separate"/>
+            </w:r>
+            <w:r>
+              <w:rPr>
+                <w:noProof/>
+              </w:rPr>
+              <w:t> </w:t>
+            </w:r>
+            <w:r>
+              <w:rPr>
+                <w:noProof/>
+              </w:rPr>
+              <w:t> </w:t>
+            </w:r>
+            <w:r>
+              <w:rPr>
+                <w:noProof/>
+              </w:rPr>
+              <w:t> </w:t>
+            </w:r>
+            <w:r>
+              <w:rPr>
+                <w:noProof/>
+              </w:rPr>
+              <w:t> </w:t>
+            </w:r>
+            <w:r>
+              <w:rPr>
+                <w:noProof/>
+              </w:rPr>
+              <w:t> </w:t>
+            </w:r>
+            <w:r>
+              <w:fldChar w:fldCharType="end"/>
+            </w:r>
+            <w:bookmarkEnd w:id="35"/>
           </w:p>
         </w:tc>
         <w:tc>
@@ -4432,6 +5708,57 @@
               <w:spacing w:line="0" w:lineRule="atLeast"/>
               <w:jc w:val="both"/>
             </w:pPr>
+            <w:r>
+              <w:fldChar w:fldCharType="begin">
+                <w:ffData>
+                  <w:name w:val="randomX26"/>
+                  <w:enabled/>
+                  <w:calcOnExit w:val="0"/>
+                  <w:textInput/>
+                </w:ffData>
+              </w:fldChar>
+            </w:r>
+            <w:bookmarkStart w:id="36" w:name="randomX26"/>
+            <w:r>
+              <w:instrText xml:space="preserve"> FORMTEXT </w:instrText>
+            </w:r>
+            <w:r>
+              <w:fldChar w:fldCharType="separate"/>
+            </w:r>
+            <w:r>
+              <w:rPr>
+                <w:noProof/>
+              </w:rPr>
+              <w:t> </w:t>
+            </w:r>
+            <w:r>
+              <w:rPr>
+                <w:noProof/>
+              </w:rPr>
+              <w:t> </w:t>
+            </w:r>
+            <w:r>
+              <w:rPr>
+                <w:noProof/>
+              </w:rPr>
+              <w:t> </w:t>
+            </w:r>
+            <w:r>
+              <w:rPr>
+                <w:noProof/>
+              </w:rPr>
+              <w:t> </w:t>
+            </w:r>
+            <w:r>
+              <w:rPr>
+                <w:noProof/>
+              </w:rPr>
+              <w:t> </w:t>
+            </w:r>
+            <w:r>
+              <w:fldChar w:fldCharType="end"/>
+            </w:r>
+            <w:bookmarkEnd w:id="36"/>
           </w:p>
         </w:tc>
         <w:tc>
@@ -4515,6 +5842,8 @@
           <w:docGrid w:type="lines" w:linePitch="360"/>
         </w:sectPr>
       </w:pPr>
+      <w:bookmarkStart w:id="37" w:name="_GoBack"/>
+      <w:bookmarkEnd w:id="37"/>
     </w:p>
     <w:p>
       <w:pPr>
@@ -4563,13 +5892,155 @@
           <w:p>
             <w:pPr>
               <w:spacing w:before="60" w:after="60"/>
-            </w:pPr>
-            <w:r>
               <w:rPr>
                 <w:sz w:val="16"/>
               </w:rPr>
+            </w:pPr>
+            <w:r>
+              <w:fldChar w:fldCharType="begin">
+                <w:ffData>
+                  <w:name w:val="jobTitle"/>
+                  <w:enabled/>
+                  <w:calcOnExit w:val="0"/>
+                  <w:textInput/>
+                </w:ffData>
+              </w:fldChar>
+            </w:r>
+            <w:bookmarkStart w:id="38" w:name="jobTitle"/>
+            <w:r>
+              <w:instrText xml:space="preserve"> FORMTEXT </w:instrText>
+            </w:r>
+            <w:r>
+              <w:fldChar w:fldCharType="separate"/>
+            </w:r>
+            <w:r>
+              <w:rPr>
+                <w:noProof/>
+              </w:rPr>
+              <w:t> </w:t>
+            </w:r>
+            <w:r>
+              <w:rPr>
+                <w:noProof/>
+              </w:rPr>
+              <w:t> </w:t>
+            </w:r>
+            <w:r>
+              <w:rPr>
+                <w:noProof/>
+              </w:rPr>
+              <w:t> </w:t>
+            </w:r>
+            <w:r>
+              <w:rPr>
+                <w:noProof/>
+              </w:rPr>
+              <w:t> </w:t>
+            </w:r>
+            <w:r>
+              <w:rPr>
+                <w:noProof/>
+              </w:rPr>
+              <w:t> </w:t>
+            </w:r>
+            <w:r>
+              <w:fldChar w:fldCharType="end"/>
+            </w:r>
+            <w:bookmarkEnd w:id="38"/>
+          </w:p>
+          <w:p>
+            <w:pPr>
+              <w:spacing w:before="60" w:after="60"/>
+            </w:pPr>
+            <w:r>
+              <w:rPr>
+                <w:sz w:val="16"/>
+              </w:rPr>
               <w:t xml:space="preserve"> </w:t>
             </w:r>
+            <w:r>
+              <w:rPr>
+                <w:sz w:val="18"/>
+                <w:szCs w:val="18"/>
+              </w:rPr>
+              <w:fldChar w:fldCharType="begin">
+                <w:ffData>
+                  <w:name w:val="Duties"/>
+                  <w:enabled/>
+                  <w:calcOnExit w:val="0"/>
+                  <w:textInput/>
+                </w:ffData>
+              </w:fldChar>
+            </w:r>
+            <w:bookmarkStart w:id="39" w:name="Duties"/>
+            <w:r>
+              <w:rPr>
+                <w:sz w:val="18"/>
+                <w:szCs w:val="18"/>
+              </w:rPr>
+              <w:instrText xml:space="preserve"> FORMTEXT </w:instrText>
+            </w:r>
+            <w:r>
+              <w:rPr>
+                <w:sz w:val="18"/>
+                <w:szCs w:val="18"/>
+              </w:rPr>
+            </w:r>
+            <w:r>
+              <w:rPr>
+                <w:sz w:val="18"/>
+                <w:szCs w:val="18"/>
+              </w:rPr>
+              <w:fldChar w:fldCharType="separate"/>
+            </w:r>
+            <w:r>
+              <w:rPr>
+                <w:noProof/>
+                <w:sz w:val="18"/>
+                <w:szCs w:val="18"/>
+              </w:rPr>
+              <w:t> </w:t>
+            </w:r>
+            <w:r>
+              <w:rPr>
+                <w:noProof/>
+                <w:sz w:val="18"/>
+                <w:szCs w:val="18"/>
+              </w:rPr>
+              <w:t> </w:t>
+            </w:r>
+            <w:r>
+              <w:rPr>
+                <w:noProof/>
+                <w:sz w:val="18"/>
+                <w:szCs w:val="18"/>
+              </w:rPr>
+              <w:t> </w:t>
+            </w:r>
+            <w:r>
+              <w:rPr>
+                <w:noProof/>
+                <w:sz w:val="18"/>
+                <w:szCs w:val="18"/>
+              </w:rPr>
+              <w:t> </w:t>
+            </w:r>
+            <w:r>
+              <w:rPr>
+                <w:noProof/>
+                <w:sz w:val="18"/>
+                <w:szCs w:val="18"/>
+              </w:rPr>
+              <w:t> </w:t>
+            </w:r>
+            <w:r>
+              <w:rPr>
+                <w:sz w:val="18"/>
+                <w:szCs w:val="18"/>
+              </w:rPr>
+              <w:fldChar w:fldCharType="end"/>
+            </w:r>
+            <w:bookmarkEnd w:id="39"/>
           </w:p>
         </w:tc>
       </w:tr>
@@ -4663,8 +6134,91 @@
           </w:tcPr>
           <w:p>
             <w:pPr>
-              <w:spacing w:before="60" w:after="60"/>
-            </w:pPr>
+              <w:widowControl/>
+            </w:pPr>
+            <w:r>
+              <w:rPr>
+                <w:rFonts w:eastAsiaTheme="minorEastAsia"/>
+                <w:lang w:eastAsia="zh-HK"/>
+              </w:rPr>
+              <w:fldChar w:fldCharType="begin">
+                <w:ffData>
+                  <w:name w:val="EaComments"/>
+                  <w:enabled/>
+                  <w:calcOnExit w:val="0"/>
+                  <w:textInput/>
+                </w:ffData>
+              </w:fldChar>
+            </w:r>
+            <w:bookmarkStart w:id="40" w:name="EaComments"/>
+            <w:r>
+              <w:rPr>
+                <w:rFonts w:eastAsiaTheme="minorEastAsia"/>
+                <w:lang w:eastAsia="zh-HK"/>
+              </w:rPr>
+              <w:instrText xml:space="preserve"> FORMTEXT </w:instrText>
+            </w:r>
+            <w:r>
+              <w:rPr>
+                <w:rFonts w:eastAsiaTheme="minorEastAsia"/>
+                <w:lang w:eastAsia="zh-HK"/>
+              </w:rPr>
+            </w:r>
+            <w:r>
+              <w:rPr>
+                <w:rFonts w:eastAsiaTheme="minorEastAsia"/>
+                <w:lang w:eastAsia="zh-HK"/>
+              </w:rPr>
+              <w:fldChar w:fldCharType="separate"/>
+            </w:r>
+            <w:r>
+              <w:rPr>
+                <w:rFonts w:eastAsiaTheme="minorEastAsia"/>
+                <w:noProof/>
+                <w:lang w:eastAsia="zh-HK"/>
+              </w:rPr>
+              <w:t> </w:t>
+            </w:r>
+            <w:r>
+              <w:rPr>
+                <w:rFonts w:eastAsiaTheme="minorEastAsia"/>
+                <w:noProof/>
+                <w:lang w:eastAsia="zh-HK"/>
+              </w:rPr>
+              <w:t> </w:t>
+            </w:r>
+            <w:r>
+              <w:rPr>
+                <w:rFonts w:eastAsiaTheme="minorEastAsia"/>
+                <w:noProof/>
+                <w:lang w:eastAsia="zh-HK"/>
+              </w:rPr>
+              <w:t> </w:t>
+            </w:r>
+            <w:r>
+              <w:rPr>
+                <w:rFonts w:eastAsiaTheme="minorEastAsia"/>
+                <w:noProof/>
+                <w:lang w:eastAsia="zh-HK"/>
+              </w:rPr>
+              <w:t> </w:t>
+            </w:r>
+            <w:r>
+              <w:rPr>
+                <w:rFonts w:eastAsiaTheme="minorEastAsia"/>
+                <w:noProof/>
+                <w:lang w:eastAsia="zh-HK"/>
+              </w:rPr>
+              <w:t> </w:t>
+            </w:r>
+            <w:r>
+              <w:rPr>
+                <w:rFonts w:eastAsiaTheme="minorEastAsia"/>
+                <w:lang w:eastAsia="zh-HK"/>
+              </w:rPr>
+              <w:fldChar w:fldCharType="end"/>
+            </w:r>
+            <w:bookmarkEnd w:id="40"/>
           </w:p>
         </w:tc>
       </w:tr>
@@ -4892,9 +6446,9 @@
         <w:tblLook w:val="04A0" w:firstRow="1" w:lastRow="0" w:firstColumn="1" w:lastColumn="0" w:noHBand="0" w:noVBand="1"/>
       </w:tblPr>
       <w:tblGrid>
-        <w:gridCol w:w="3104"/>
+        <w:gridCol w:w="3105"/>
         <w:gridCol w:w="246"/>
-        <w:gridCol w:w="2198"/>
+        <w:gridCol w:w="2197"/>
         <w:gridCol w:w="276"/>
         <w:gridCol w:w="3260"/>
       </w:tblGrid>
@@ -4938,7 +6492,7 @@
                 </w:ffData>
               </w:fldChar>
             </w:r>
-            <w:bookmarkStart w:id="11" w:name="CompanyChop"/>
+            <w:bookmarkStart w:id="41" w:name="CompanyChop"/>
             <w:r>
               <w:instrText xml:space="preserve"> FORMTEXT </w:instrText>
             </w:r>
@@ -4978,7 +6532,7 @@
             <w:r>
               <w:fldChar w:fldCharType="end"/>
             </w:r>
-            <w:bookmarkEnd w:id="11"/>
+            <w:bookmarkEnd w:id="41"/>
           </w:p>
         </w:tc>
         <w:tc>
@@ -5012,11 +6566,83 @@
             </w:pPr>
             <w:r>
               <w:rPr>
+                <w:lang w:eastAsia="zh-HK"/>
+              </w:rPr>
+              <w:fldChar w:fldCharType="begin">
+                <w:ffData>
+                  <w:name w:val="AssessmentDate"/>
+                  <w:enabled/>
+                  <w:calcOnExit w:val="0"/>
+                  <w:textInput/>
+                </w:ffData>
+              </w:fldChar>
+            </w:r>
+            <w:bookmarkStart w:id="42" w:name="AssessmentDate"/>
+            <w:r>
+              <w:rPr>
                 <w:rFonts w:ascii="Times New Roman" w:hAnsi="Times New Roman"/>
-                <w:szCs w:val="18"/>
-              </w:rPr>
-              <w:t>March 27, 2015</w:t>
-            </w:r>
+                <w:lang w:eastAsia="zh-HK"/>
+              </w:rPr>
+              <w:instrText xml:space="preserve"> FORMTEXT </w:instrText>
+            </w:r>
+            <w:r>
+              <w:rPr>
+                <w:lang w:eastAsia="zh-HK"/>
+              </w:rPr>
+            </w:r>
+            <w:r>
+              <w:rPr>
+                <w:lang w:eastAsia="zh-HK"/>
+              </w:rPr>
+              <w:fldChar w:fldCharType="separate"/>
+            </w:r>
+            <w:r>
+              <w:rPr>
+                <w:rFonts w:ascii="Times New Roman" w:hAnsi="Times New Roman"/>
+                <w:noProof/>
+                <w:lang w:eastAsia="zh-HK"/>
+              </w:rPr>
+              <w:t> </w:t>
+            </w:r>
+            <w:r>
+              <w:rPr>
+                <w:rFonts w:ascii="Times New Roman" w:hAnsi="Times New Roman"/>
+                <w:noProof/>
+                <w:lang w:eastAsia="zh-HK"/>
+              </w:rPr>
+              <w:t> </w:t>
+            </w:r>
+            <w:r>
+              <w:rPr>
+                <w:rFonts w:ascii="Times New Roman" w:hAnsi="Times New Roman"/>
+                <w:noProof/>
+                <w:lang w:eastAsia="zh-HK"/>
+              </w:rPr>
+              <w:t> </w:t>
+            </w:r>
+            <w:r>
+              <w:rPr>
+                <w:rFonts w:ascii="Times New Roman" w:hAnsi="Times New Roman"/>
+                <w:noProof/>
+                <w:lang w:eastAsia="zh-HK"/>
+              </w:rPr>
+              <w:t> </w:t>
+            </w:r>
+            <w:r>
+              <w:rPr>
+                <w:rFonts w:ascii="Times New Roman" w:hAnsi="Times New Roman"/>
+                <w:noProof/>
+                <w:lang w:eastAsia="zh-HK"/>
+              </w:rPr>
+              <w:t> </w:t>
+            </w:r>
+            <w:r>
+              <w:rPr>
+                <w:lang w:eastAsia="zh-HK"/>
+              </w:rPr>
+              <w:fldChar w:fldCharType="end"/>
+            </w:r>
+            <w:bookmarkEnd w:id="42"/>
           </w:p>
         </w:tc>
         <w:tc>
@@ -5067,7 +6693,7 @@
                 </w:ffData>
               </w:fldChar>
             </w:r>
-            <w:bookmarkStart w:id="12" w:name="CompanyMentorSign"/>
+            <w:bookmarkStart w:id="43" w:name="CompanyMentorSign"/>
             <w:r>
               <w:instrText xml:space="preserve"> FORMTEXT </w:instrText>
             </w:r>
@@ -5107,7 +6733,7 @@
             <w:r>
               <w:fldChar w:fldCharType="end"/>
             </w:r>
-            <w:bookmarkEnd w:id="12"/>
+            <w:bookmarkEnd w:id="43"/>
           </w:p>
         </w:tc>
       </w:tr>
@@ -5234,7 +6860,6 @@
               </w:rPr>
             </w:pPr>
           </w:p>
-          <w:bookmarkStart w:id="13" w:name="_GoBack"/>
           <w:p>
             <w:pPr>
               <w:widowControl/>
@@ -5258,7 +6883,7 @@
                 </w:ffData>
               </w:fldChar>
             </w:r>
-            <w:bookmarkStart w:id="14" w:name="iveMentorNameEng"/>
+            <w:bookmarkStart w:id="44" w:name="iveMentorNameEng"/>
             <w:r>
               <w:rPr>
                 <w:sz w:val="22"/>
@@ -5326,8 +6951,7 @@
               </w:rPr>
               <w:fldChar w:fldCharType="end"/>
             </w:r>
-            <w:bookmarkEnd w:id="14"/>
-            <w:bookmarkEnd w:id="13"/>
+            <w:bookmarkEnd w:id="44"/>
           </w:p>
         </w:tc>
         <w:tc>
@@ -5361,11 +6985,83 @@
             </w:pPr>
             <w:r>
               <w:rPr>
+                <w:lang w:eastAsia="zh-HK"/>
+              </w:rPr>
+              <w:fldChar w:fldCharType="begin">
+                <w:ffData>
+                  <w:name w:val="AssessmentDate1"/>
+                  <w:enabled/>
+                  <w:calcOnExit w:val="0"/>
+                  <w:textInput/>
+                </w:ffData>
+              </w:fldChar>
+            </w:r>
+            <w:bookmarkStart w:id="45" w:name="AssessmentDate1"/>
+            <w:r>
+              <w:rPr>
                 <w:rFonts w:ascii="Times New Roman" w:hAnsi="Times New Roman"/>
-                <w:szCs w:val="18"/>
-              </w:rPr>
-              <w:t>March 27, 2015</w:t>
-            </w:r>
+                <w:lang w:eastAsia="zh-HK"/>
+              </w:rPr>
+              <w:instrText xml:space="preserve"> FORMTEXT </w:instrText>
+            </w:r>
+            <w:r>
+              <w:rPr>
+                <w:lang w:eastAsia="zh-HK"/>
+              </w:rPr>
+            </w:r>
+            <w:r>
+              <w:rPr>
+                <w:lang w:eastAsia="zh-HK"/>
+              </w:rPr>
+              <w:fldChar w:fldCharType="separate"/>
+            </w:r>
+            <w:r>
+              <w:rPr>
+                <w:rFonts w:ascii="Times New Roman" w:hAnsi="Times New Roman"/>
+                <w:noProof/>
+                <w:lang w:eastAsia="zh-HK"/>
+              </w:rPr>
+              <w:t> </w:t>
+            </w:r>
+            <w:r>
+              <w:rPr>
+                <w:rFonts w:ascii="Times New Roman" w:hAnsi="Times New Roman"/>
+                <w:noProof/>
+                <w:lang w:eastAsia="zh-HK"/>
+              </w:rPr>
+              <w:t> </w:t>
+            </w:r>
+            <w:r>
+              <w:rPr>
+                <w:rFonts w:ascii="Times New Roman" w:hAnsi="Times New Roman"/>
+                <w:noProof/>
+                <w:lang w:eastAsia="zh-HK"/>
+              </w:rPr>
+              <w:t> </w:t>
+            </w:r>
+            <w:r>
+              <w:rPr>
+                <w:rFonts w:ascii="Times New Roman" w:hAnsi="Times New Roman"/>
+                <w:noProof/>
+                <w:lang w:eastAsia="zh-HK"/>
+              </w:rPr>
+              <w:t> </w:t>
+            </w:r>
+            <w:r>
+              <w:rPr>
+                <w:rFonts w:ascii="Times New Roman" w:hAnsi="Times New Roman"/>
+                <w:noProof/>
+                <w:lang w:eastAsia="zh-HK"/>
+              </w:rPr>
+              <w:t> </w:t>
+            </w:r>
+            <w:r>
+              <w:rPr>
+                <w:lang w:eastAsia="zh-HK"/>
+              </w:rPr>
+              <w:fldChar w:fldCharType="end"/>
+            </w:r>
+            <w:bookmarkEnd w:id="45"/>
           </w:p>
         </w:tc>
         <w:tc>
@@ -5416,7 +7112,7 @@
                 </w:ffData>
               </w:fldChar>
             </w:r>
-            <w:bookmarkStart w:id="15" w:name="mentorSign"/>
+            <w:bookmarkStart w:id="46" w:name="mentorSign"/>
             <w:r>
               <w:instrText xml:space="preserve"> FORMTEXT </w:instrText>
             </w:r>
@@ -5456,7 +7152,7 @@
             <w:r>
               <w:fldChar w:fldCharType="end"/>
             </w:r>
-            <w:bookmarkEnd w:id="15"/>
+            <w:bookmarkEnd w:id="46"/>
           </w:p>
         </w:tc>
       </w:tr>
@@ -5676,7 +7372,7 @@
         <w:sz w:val="12"/>
         <w:szCs w:val="12"/>
       </w:rPr>
-      <w:t>1</w:t>
+      <w:t>3</w:t>
     </w:r>
     <w:r>
       <w:rPr>
@@ -5722,7 +7418,7 @@
 
 <file path=word/numbering.xml><?xml version="1.0" encoding="utf-8"?>
 <w:numbering xmlns:wpc="http://schemas.microsoft.com/office/word/2010/wordprocessingCanvas" xmlns:mc="http://schemas.openxmlformats.org/markup-compatibility/2006" xmlns:o="urn:schemas-microsoft-com:office:office" xmlns:r="http://schemas.openxmlformats.org/officeDocument/2006/relationships" xmlns:m="http://schemas.openxmlformats.org/officeDocument/2006/math" xmlns:v="urn:schemas-microsoft-com:vml" xmlns:wp14="http://schemas.microsoft.com/office/word/2010/wordprocessingDrawing" xmlns:wp="http://schemas.openxmlformats.org/drawingml/2006/wordprocessingDrawing" xmlns:w10="urn:schemas-microsoft-com:office:word" xmlns:w="http://schemas.openxmlformats.org/wordprocessingml/2006/main" xmlns:w14="http://schemas.microsoft.com/office/word/2010/wordml" xmlns:w15="http://schemas.microsoft.com/office/word/2012/wordml" xmlns:wpg="http://schemas.microsoft.com/office/word/2010/wordprocessingGroup" xmlns:wpi="http://schemas.microsoft.com/office/word/2010/wordprocessingInk" xmlns:wne="http://schemas.microsoft.com/office/word/2006/wordml" xmlns:wps="http://schemas.microsoft.com/office/word/2010/wordprocessingShape" mc:Ignorable="w14 w15 wp14">
-  <w:abstractNum w:abstractNumId="0">
+  <w:abstractNum w:abstractNumId="0" w15:restartNumberingAfterBreak="0">
     <w:nsid w:val="043D536A"/>
     <w:multiLevelType w:val="hybridMultilevel"/>
     <w:tmpl w:val="7796539C"/>
@@ -5838,7 +7534,7 @@
       </w:pPr>
     </w:lvl>
   </w:abstractNum>
-  <w:abstractNum w:abstractNumId="1">
+  <w:abstractNum w:abstractNumId="1" w15:restartNumberingAfterBreak="0">
     <w:nsid w:val="0AC56645"/>
     <w:multiLevelType w:val="hybridMultilevel"/>
     <w:tmpl w:val="DAEC38B2"/>
@@ -5951,7 +7647,7 @@
       </w:pPr>
     </w:lvl>
   </w:abstractNum>
-  <w:abstractNum w:abstractNumId="2">
+  <w:abstractNum w:abstractNumId="2" w15:restartNumberingAfterBreak="0">
     <w:nsid w:val="16656452"/>
     <w:multiLevelType w:val="hybridMultilevel"/>
     <w:tmpl w:val="C9BA96C8"/>
@@ -6064,7 +7760,7 @@
       </w:pPr>
     </w:lvl>
   </w:abstractNum>
-  <w:abstractNum w:abstractNumId="3">
+  <w:abstractNum w:abstractNumId="3" w15:restartNumberingAfterBreak="0">
     <w:nsid w:val="60CB1892"/>
     <w:multiLevelType w:val="hybridMultilevel"/>
     <w:tmpl w:val="A5A0736A"/>
@@ -6176,7 +7872,7 @@
       </w:rPr>
     </w:lvl>
   </w:abstractNum>
-  <w:abstractNum w:abstractNumId="4">
+  <w:abstractNum w:abstractNumId="4" w15:restartNumberingAfterBreak="0">
     <w:nsid w:val="69291900"/>
     <w:multiLevelType w:val="hybridMultilevel"/>
     <w:tmpl w:val="19D0801C"/>
@@ -6289,7 +7985,7 @@
       </w:rPr>
     </w:lvl>
   </w:abstractNum>
-  <w:abstractNum w:abstractNumId="5">
+  <w:abstractNum w:abstractNumId="5" w15:restartNumberingAfterBreak="0">
     <w:nsid w:val="6938549D"/>
     <w:multiLevelType w:val="hybridMultilevel"/>
     <w:tmpl w:val="03B20EE6"/>
@@ -7267,7 +8963,7 @@
 </file>
 
 <file path=customXml/itemProps1.xml><?xml version="1.0" encoding="utf-8"?>
-<ds:datastoreItem xmlns:ds="http://schemas.openxmlformats.org/officeDocument/2006/customXml" ds:itemID="{75E3236D-6A8A-41C9-88C0-8ACBF5428557}">
+<ds:datastoreItem xmlns:ds="http://schemas.openxmlformats.org/officeDocument/2006/customXml" ds:itemID="{06CFD04B-67C4-47F5-A38D-2088225F4879}">
   <ds:schemaRefs>
     <ds:schemaRef ds:uri="http://schemas.openxmlformats.org/officeDocument/2006/bibliography"/>
   </ds:schemaRefs>

</xml_diff>